<commit_message>
Internal version 2.0 SCR 14676.
git-tfs-id: [https://tfs.omnicloud.local/tfs/cco%20program/]$/eCoaching_V2;C32324
</commit_message>
<xml_diff>
--- a/Unit Test/CCO_eCoaching_Historical_Dashboard_DB_UTD.docx
+++ b/Unit Test/CCO_eCoaching_Historical_Dashboard_DB_UTD.docx
@@ -94,7 +94,6 @@
         </w:rPr>
         <w:t xml:space="preserve">CCO </w:t>
       </w:r>
-      <w:proofErr w:type="spellStart"/>
       <w:r>
         <w:rPr>
           <w:b/>
@@ -104,7 +103,6 @@
         </w:rPr>
         <w:t>eCoaching</w:t>
       </w:r>
-      <w:proofErr w:type="spellEnd"/>
       <w:r>
         <w:rPr>
           <w:b/>
@@ -250,7 +248,7 @@
           <w:sz w:val="18"/>
           <w:szCs w:val="18"/>
         </w:rPr>
-        <w:t>June 24, 2014</w:t>
+        <w:t>June 5, 2015</w:t>
       </w:r>
       <w:r>
         <w:rPr>
@@ -314,7 +312,7 @@
       <w:tblGrid>
         <w:gridCol w:w="1128"/>
         <w:gridCol w:w="928"/>
-        <w:gridCol w:w="1811"/>
+        <w:gridCol w:w="2767"/>
         <w:gridCol w:w="1844"/>
       </w:tblGrid>
       <w:tr>
@@ -516,11 +514,9 @@
             </w:tcBorders>
           </w:tcPr>
           <w:p>
-            <w:pPr>
-              <w:rPr>
-                <w:i/>
-              </w:rPr>
-            </w:pPr>
+            <w:r>
+              <w:t>04/15/2015</w:t>
+            </w:r>
           </w:p>
         </w:tc>
         <w:tc>
@@ -534,11 +530,9 @@
             </w:tcBorders>
           </w:tcPr>
           <w:p>
-            <w:pPr>
-              <w:rPr>
-                <w:i/>
-              </w:rPr>
-            </w:pPr>
+            <w:r>
+              <w:t>2.0</w:t>
+            </w:r>
           </w:p>
         </w:tc>
         <w:tc>
@@ -552,11 +546,9 @@
             </w:tcBorders>
           </w:tcPr>
           <w:p>
-            <w:pPr>
-              <w:rPr>
-                <w:i/>
-              </w:rPr>
-            </w:pPr>
+            <w:r>
+              <w:t>SCCB – 14676 HDB Export SP</w:t>
+            </w:r>
           </w:p>
         </w:tc>
         <w:tc>
@@ -570,11 +562,9 @@
             </w:tcBorders>
           </w:tcPr>
           <w:p>
-            <w:pPr>
-              <w:rPr>
-                <w:i/>
-              </w:rPr>
-            </w:pPr>
+            <w:r>
+              <w:t>Susmitha Palacherla</w:t>
+            </w:r>
           </w:p>
         </w:tc>
       </w:tr>
@@ -589,13 +579,7 @@
               <w:right w:val="single" w:sz="6" w:space="0" w:color="C0C0C0"/>
             </w:tcBorders>
           </w:tcPr>
-          <w:p>
-            <w:pPr>
-              <w:rPr>
-                <w:i/>
-              </w:rPr>
-            </w:pPr>
-          </w:p>
+          <w:p/>
         </w:tc>
         <w:tc>
           <w:tcPr>
@@ -607,13 +591,7 @@
               <w:right w:val="single" w:sz="6" w:space="0" w:color="C0C0C0"/>
             </w:tcBorders>
           </w:tcPr>
-          <w:p>
-            <w:pPr>
-              <w:rPr>
-                <w:i/>
-              </w:rPr>
-            </w:pPr>
-          </w:p>
+          <w:p/>
         </w:tc>
         <w:tc>
           <w:tcPr>
@@ -625,13 +603,7 @@
               <w:right w:val="single" w:sz="6" w:space="0" w:color="C0C0C0"/>
             </w:tcBorders>
           </w:tcPr>
-          <w:p>
-            <w:pPr>
-              <w:rPr>
-                <w:i/>
-              </w:rPr>
-            </w:pPr>
-          </w:p>
+          <w:p/>
         </w:tc>
         <w:tc>
           <w:tcPr>
@@ -643,13 +615,7 @@
               <w:right w:val="single" w:sz="6" w:space="0" w:color="C0C0C0"/>
             </w:tcBorders>
           </w:tcPr>
-          <w:p>
-            <w:pPr>
-              <w:rPr>
-                <w:i/>
-              </w:rPr>
-            </w:pPr>
-          </w:p>
+          <w:p/>
         </w:tc>
       </w:tr>
       <w:tr>
@@ -663,13 +629,7 @@
               <w:right w:val="single" w:sz="6" w:space="0" w:color="C0C0C0"/>
             </w:tcBorders>
           </w:tcPr>
-          <w:p>
-            <w:pPr>
-              <w:rPr>
-                <w:i/>
-              </w:rPr>
-            </w:pPr>
-          </w:p>
+          <w:p/>
         </w:tc>
         <w:tc>
           <w:tcPr>
@@ -681,13 +641,7 @@
               <w:right w:val="single" w:sz="6" w:space="0" w:color="C0C0C0"/>
             </w:tcBorders>
           </w:tcPr>
-          <w:p>
-            <w:pPr>
-              <w:rPr>
-                <w:i/>
-              </w:rPr>
-            </w:pPr>
-          </w:p>
+          <w:p/>
         </w:tc>
         <w:tc>
           <w:tcPr>
@@ -699,13 +653,7 @@
               <w:right w:val="single" w:sz="6" w:space="0" w:color="C0C0C0"/>
             </w:tcBorders>
           </w:tcPr>
-          <w:p>
-            <w:pPr>
-              <w:rPr>
-                <w:i/>
-              </w:rPr>
-            </w:pPr>
-          </w:p>
+          <w:p/>
         </w:tc>
         <w:tc>
           <w:tcPr>
@@ -717,13 +665,7 @@
               <w:right w:val="single" w:sz="6" w:space="0" w:color="C0C0C0"/>
             </w:tcBorders>
           </w:tcPr>
-          <w:p>
-            <w:pPr>
-              <w:rPr>
-                <w:i/>
-              </w:rPr>
-            </w:pPr>
-          </w:p>
+          <w:p/>
         </w:tc>
       </w:tr>
       <w:tr>
@@ -737,13 +679,7 @@
               <w:right w:val="single" w:sz="6" w:space="0" w:color="C0C0C0"/>
             </w:tcBorders>
           </w:tcPr>
-          <w:p>
-            <w:pPr>
-              <w:rPr>
-                <w:i/>
-              </w:rPr>
-            </w:pPr>
-          </w:p>
+          <w:p/>
         </w:tc>
         <w:tc>
           <w:tcPr>
@@ -755,13 +691,7 @@
               <w:right w:val="single" w:sz="6" w:space="0" w:color="C0C0C0"/>
             </w:tcBorders>
           </w:tcPr>
-          <w:p>
-            <w:pPr>
-              <w:rPr>
-                <w:i/>
-              </w:rPr>
-            </w:pPr>
-          </w:p>
+          <w:p/>
         </w:tc>
         <w:tc>
           <w:tcPr>
@@ -773,13 +703,7 @@
               <w:right w:val="single" w:sz="6" w:space="0" w:color="C0C0C0"/>
             </w:tcBorders>
           </w:tcPr>
-          <w:p>
-            <w:pPr>
-              <w:rPr>
-                <w:i/>
-              </w:rPr>
-            </w:pPr>
-          </w:p>
+          <w:p/>
         </w:tc>
         <w:tc>
           <w:tcPr>
@@ -791,13 +715,7 @@
               <w:right w:val="single" w:sz="6" w:space="0" w:color="C0C0C0"/>
             </w:tcBorders>
           </w:tcPr>
-          <w:p>
-            <w:pPr>
-              <w:rPr>
-                <w:i/>
-              </w:rPr>
-            </w:pPr>
-          </w:p>
+          <w:p/>
         </w:tc>
       </w:tr>
       <w:tr>
@@ -811,13 +729,7 @@
               <w:right w:val="single" w:sz="6" w:space="0" w:color="C0C0C0"/>
             </w:tcBorders>
           </w:tcPr>
-          <w:p>
-            <w:pPr>
-              <w:rPr>
-                <w:i/>
-              </w:rPr>
-            </w:pPr>
-          </w:p>
+          <w:p/>
         </w:tc>
         <w:tc>
           <w:tcPr>
@@ -829,13 +741,7 @@
               <w:right w:val="single" w:sz="6" w:space="0" w:color="C0C0C0"/>
             </w:tcBorders>
           </w:tcPr>
-          <w:p>
-            <w:pPr>
-              <w:rPr>
-                <w:i/>
-              </w:rPr>
-            </w:pPr>
-          </w:p>
+          <w:p/>
         </w:tc>
         <w:tc>
           <w:tcPr>
@@ -847,13 +753,7 @@
               <w:right w:val="single" w:sz="6" w:space="0" w:color="C0C0C0"/>
             </w:tcBorders>
           </w:tcPr>
-          <w:p>
-            <w:pPr>
-              <w:rPr>
-                <w:i/>
-              </w:rPr>
-            </w:pPr>
-          </w:p>
+          <w:p/>
         </w:tc>
         <w:tc>
           <w:tcPr>
@@ -865,13 +765,7 @@
               <w:right w:val="single" w:sz="6" w:space="0" w:color="C0C0C0"/>
             </w:tcBorders>
           </w:tcPr>
-          <w:p>
-            <w:pPr>
-              <w:rPr>
-                <w:i/>
-              </w:rPr>
-            </w:pPr>
-          </w:p>
+          <w:p/>
         </w:tc>
       </w:tr>
     </w:tbl>
@@ -895,6 +789,15 @@
     <w:p/>
     <w:sdt>
       <w:sdtPr>
+        <w:rPr>
+          <w:rFonts w:ascii="Times New Roman" w:eastAsia="Times New Roman" w:hAnsi="Times New Roman" w:cs="Times New Roman"/>
+          <w:b w:val="0"/>
+          <w:bCs w:val="0"/>
+          <w:color w:val="auto"/>
+          <w:sz w:val="20"/>
+          <w:szCs w:val="20"/>
+          <w:lang w:eastAsia="en-US"/>
+        </w:rPr>
         <w:id w:val="1331261012"/>
         <w:docPartObj>
           <w:docPartGallery w:val="Table of Contents"/>
@@ -903,12 +806,7 @@
       </w:sdtPr>
       <w:sdtEndPr>
         <w:rPr>
-          <w:rFonts w:ascii="Times New Roman" w:eastAsia="Times New Roman" w:hAnsi="Times New Roman" w:cs="Times New Roman"/>
           <w:noProof/>
-          <w:color w:val="auto"/>
-          <w:sz w:val="20"/>
-          <w:szCs w:val="20"/>
-          <w:lang w:eastAsia="en-US"/>
         </w:rPr>
       </w:sdtEndPr>
       <w:sdtContent>
@@ -943,7 +841,7 @@
           <w:r>
             <w:fldChar w:fldCharType="separate"/>
           </w:r>
-          <w:hyperlink w:anchor="_Toc391395675" w:history="1">
+          <w:hyperlink w:anchor="_Toc421277508" w:history="1">
             <w:r>
               <w:rPr>
                 <w:rStyle w:val="Hyperlink"/>
@@ -986,7 +884,7 @@
                 <w:noProof/>
                 <w:webHidden/>
               </w:rPr>
-              <w:instrText xml:space="preserve"> PAGEREF _Toc391395675 \h </w:instrText>
+              <w:instrText xml:space="preserve"> PAGEREF _Toc421277508 \h </w:instrText>
             </w:r>
             <w:r>
               <w:rPr>
@@ -1007,6 +905,94 @@
                 <w:webHidden/>
               </w:rPr>
               <w:t>4</w:t>
+            </w:r>
+            <w:r>
+              <w:rPr>
+                <w:noProof/>
+                <w:webHidden/>
+              </w:rPr>
+              <w:fldChar w:fldCharType="end"/>
+            </w:r>
+          </w:hyperlink>
+        </w:p>
+        <w:p>
+          <w:pPr>
+            <w:pStyle w:val="TOC2"/>
+            <w:tabs>
+              <w:tab w:val="left" w:pos="660"/>
+              <w:tab w:val="right" w:leader="dot" w:pos="13670"/>
+            </w:tabs>
+            <w:rPr>
+              <w:rFonts w:asciiTheme="minorHAnsi" w:eastAsiaTheme="minorEastAsia" w:hAnsiTheme="minorHAnsi" w:cstheme="minorBidi"/>
+              <w:noProof/>
+              <w:sz w:val="22"/>
+              <w:szCs w:val="22"/>
+            </w:rPr>
+          </w:pPr>
+          <w:hyperlink w:anchor="_Toc421277509" w:history="1">
+            <w:r>
+              <w:rPr>
+                <w:rStyle w:val="Hyperlink"/>
+                <w:noProof/>
+              </w:rPr>
+              <w:t>2.</w:t>
+            </w:r>
+            <w:r>
+              <w:rPr>
+                <w:rFonts w:asciiTheme="minorHAnsi" w:eastAsiaTheme="minorEastAsia" w:hAnsiTheme="minorHAnsi" w:cstheme="minorBidi"/>
+                <w:noProof/>
+                <w:sz w:val="22"/>
+                <w:szCs w:val="22"/>
+              </w:rPr>
+              <w:tab/>
+            </w:r>
+            <w:r>
+              <w:rPr>
+                <w:rStyle w:val="Hyperlink"/>
+                <w:noProof/>
+              </w:rPr>
+              <w:t>SCR 14676 Procedure for Historical dashboard export</w:t>
+            </w:r>
+            <w:r>
+              <w:rPr>
+                <w:noProof/>
+                <w:webHidden/>
+              </w:rPr>
+              <w:tab/>
+            </w:r>
+            <w:r>
+              <w:rPr>
+                <w:noProof/>
+                <w:webHidden/>
+              </w:rPr>
+              <w:fldChar w:fldCharType="begin"/>
+            </w:r>
+            <w:r>
+              <w:rPr>
+                <w:noProof/>
+                <w:webHidden/>
+              </w:rPr>
+              <w:instrText xml:space="preserve"> PAGEREF _Toc421277509 \h </w:instrText>
+            </w:r>
+            <w:r>
+              <w:rPr>
+                <w:noProof/>
+                <w:webHidden/>
+              </w:rPr>
+            </w:r>
+            <w:r>
+              <w:rPr>
+                <w:noProof/>
+                <w:webHidden/>
+              </w:rPr>
+              <w:fldChar w:fldCharType="separate"/>
+            </w:r>
+            <w:r>
+              <w:rPr>
+                <w:noProof/>
+                <w:webHidden/>
+              </w:rPr>
+              <w:t>5</w:t>
             </w:r>
             <w:r>
               <w:rPr>
@@ -1036,19 +1022,6 @@
         </w:rPr>
       </w:pPr>
     </w:p>
-    <w:p/>
-    <w:p/>
-    <w:p/>
-    <w:p/>
-    <w:p/>
-    <w:p/>
-    <w:p/>
-    <w:p/>
-    <w:p/>
-    <w:p/>
-    <w:p/>
-    <w:p/>
-    <w:p/>
     <w:p/>
     <w:p/>
     <w:p>
@@ -1074,6 +1047,19 @@
     <w:p/>
     <w:p/>
     <w:p/>
+    <w:p/>
+    <w:p/>
+    <w:p/>
+    <w:p/>
+    <w:p/>
+    <w:p/>
+    <w:p/>
+    <w:p/>
+    <w:p/>
+    <w:p/>
+    <w:p/>
+    <w:p/>
+    <w:p/>
     <w:p>
       <w:pPr>
         <w:pStyle w:val="Heading2"/>
@@ -1083,12 +1069,9 @@
         </w:numPr>
       </w:pPr>
       <w:bookmarkStart w:id="16" w:name="_Toc391395339"/>
-      <w:bookmarkStart w:id="17" w:name="_Toc391395675"/>
+      <w:bookmarkStart w:id="17" w:name="_Toc421277508"/>
       <w:r>
-        <w:t xml:space="preserve">SCR 12978 </w:t>
-      </w:r>
-      <w:r>
-        <w:t xml:space="preserve">Update </w:t>
+        <w:t xml:space="preserve">SCR 12978 Update </w:t>
       </w:r>
       <w:proofErr w:type="spellStart"/>
       <w:proofErr w:type="gramStart"/>
@@ -1098,15 +1081,7 @@
       <w:proofErr w:type="spellEnd"/>
       <w:proofErr w:type="gramEnd"/>
       <w:r>
-        <w:t xml:space="preserve"> Access Control App to point to new </w:t>
-      </w:r>
-      <w:proofErr w:type="spellStart"/>
-      <w:r>
-        <w:t>eCoaching</w:t>
-      </w:r>
-      <w:proofErr w:type="spellEnd"/>
-      <w:r>
-        <w:t xml:space="preserve"> </w:t>
+        <w:t xml:space="preserve"> Access Control App to point to new eCoaching </w:t>
       </w:r>
       <w:proofErr w:type="spellStart"/>
       <w:r>
@@ -1222,10 +1197,7 @@
           </w:tcPr>
           <w:p>
             <w:r>
-              <w:t>Test</w:t>
-            </w:r>
-            <w:r>
-              <w:t xml:space="preserve"> Environment</w:t>
+              <w:t>Test Environment</w:t>
             </w:r>
           </w:p>
         </w:tc>
@@ -1240,10 +1212,7 @@
             </w:r>
             <w:proofErr w:type="spellEnd"/>
             <w:r>
-              <w:t xml:space="preserve"> database on vrivfssdbt02\scord01,1437</w:t>
-            </w:r>
-            <w:r>
-              <w:t xml:space="preserve"> </w:t>
+              <w:t xml:space="preserve"> database on vrivfssdbt02\scord01,1437 </w:t>
             </w:r>
           </w:p>
         </w:tc>
@@ -1292,14 +1261,7 @@
                 <w:rFonts w:ascii="Courier New" w:hAnsi="Courier New" w:cs="Courier New"/>
                 <w:noProof/>
               </w:rPr>
-              <w:t>[sp_Check_AppRole]</w:t>
-            </w:r>
-            <w:r>
-              <w:rPr>
-                <w:rFonts w:ascii="Courier New" w:hAnsi="Courier New" w:cs="Courier New"/>
-                <w:noProof/>
-              </w:rPr>
-              <w:t>--Created</w:t>
+              <w:t>[sp_Check_AppRole]--Created</w:t>
             </w:r>
           </w:p>
         </w:tc>
@@ -1497,7 +1459,7 @@
                 <w:rFonts w:asciiTheme="minorHAnsi" w:hAnsiTheme="minorHAnsi"/>
                 <w:bCs/>
               </w:rPr>
-              <w:t>1.</w:t>
+              <w:t>1.1</w:t>
             </w:r>
           </w:p>
         </w:tc>
@@ -1703,7 +1665,7 @@
                 <w:rFonts w:asciiTheme="minorHAnsi" w:hAnsiTheme="minorHAnsi"/>
                 <w:bCs/>
               </w:rPr>
-              <w:t>2.</w:t>
+              <w:t>1.2</w:t>
             </w:r>
           </w:p>
         </w:tc>
@@ -1736,19 +1698,7 @@
               <w:rPr>
                 <w:rFonts w:asciiTheme="minorHAnsi" w:hAnsiTheme="minorHAnsi"/>
               </w:rPr>
-              <w:t xml:space="preserve">with a known </w:t>
-            </w:r>
-            <w:r>
-              <w:rPr>
-                <w:rFonts w:asciiTheme="minorHAnsi" w:hAnsiTheme="minorHAnsi"/>
-              </w:rPr>
-              <w:t xml:space="preserve">non </w:t>
-            </w:r>
-            <w:r>
-              <w:rPr>
-                <w:rFonts w:asciiTheme="minorHAnsi" w:hAnsiTheme="minorHAnsi"/>
-              </w:rPr>
-              <w:t>admin user value</w:t>
+              <w:t>with a known non admin user value</w:t>
             </w:r>
             <w:r>
               <w:rPr>
@@ -1922,7 +1872,7 @@
                 <w:rFonts w:asciiTheme="minorHAnsi" w:hAnsiTheme="minorHAnsi"/>
                 <w:bCs/>
               </w:rPr>
-              <w:t>3.</w:t>
+              <w:t>1.3</w:t>
             </w:r>
           </w:p>
         </w:tc>
@@ -1955,25 +1905,7 @@
               <w:rPr>
                 <w:rFonts w:asciiTheme="minorHAnsi" w:hAnsiTheme="minorHAnsi"/>
               </w:rPr>
-              <w:t xml:space="preserve">with a known </w:t>
-            </w:r>
-            <w:r>
-              <w:rPr>
-                <w:rFonts w:asciiTheme="minorHAnsi" w:hAnsiTheme="minorHAnsi"/>
-              </w:rPr>
-              <w:t xml:space="preserve">admin </w:t>
-            </w:r>
-            <w:r>
-              <w:rPr>
-                <w:rFonts w:asciiTheme="minorHAnsi" w:hAnsiTheme="minorHAnsi"/>
-              </w:rPr>
-              <w:t>user value</w:t>
-            </w:r>
-            <w:r>
-              <w:rPr>
-                <w:rFonts w:asciiTheme="minorHAnsi" w:hAnsiTheme="minorHAnsi"/>
-              </w:rPr>
-              <w:t xml:space="preserve"> having an actual end date and not the open ended end date 99991231 in table </w:t>
+              <w:t xml:space="preserve">with a known admin user value having an actual end date and not the open ended end date 99991231 in table </w:t>
             </w:r>
             <w:r>
               <w:rPr>
@@ -2064,23 +1996,7 @@
                 <w:noProof/>
                 <w:color w:val="FF0000"/>
               </w:rPr>
-              <w:t>N'</w:t>
-            </w:r>
-            <w:r>
-              <w:rPr>
-                <w:rFonts w:ascii="Courier New" w:hAnsi="Courier New" w:cs="Courier New"/>
-                <w:noProof/>
-                <w:color w:val="FF0000"/>
-              </w:rPr>
-              <w:t>cortco</w:t>
-            </w:r>
-            <w:r>
-              <w:rPr>
-                <w:rFonts w:ascii="Courier New" w:hAnsi="Courier New" w:cs="Courier New"/>
-                <w:noProof/>
-                <w:color w:val="FF0000"/>
-              </w:rPr>
-              <w:t>'</w:t>
+              <w:t>N'cortco'</w:t>
             </w:r>
           </w:p>
         </w:tc>
@@ -2143,6 +2059,2840 @@
         <w:t xml:space="preserve">      </w:t>
       </w:r>
     </w:p>
+    <w:p/>
+    <w:p/>
+    <w:p/>
+    <w:p/>
+    <w:p/>
+    <w:p>
+      <w:pPr>
+        <w:pStyle w:val="Heading2"/>
+        <w:numPr>
+          <w:ilvl w:val="0"/>
+          <w:numId w:val="44"/>
+        </w:numPr>
+      </w:pPr>
+      <w:bookmarkStart w:id="18" w:name="_Toc421277509"/>
+      <w:r>
+        <w:t>SCR 14676 Procedure for Historical dashboard export</w:t>
+      </w:r>
+      <w:bookmarkEnd w:id="18"/>
+    </w:p>
+    <w:p/>
+    <w:tbl>
+      <w:tblPr>
+        <w:tblW w:w="0" w:type="auto"/>
+        <w:tblInd w:w="-612" w:type="dxa"/>
+        <w:tblBorders>
+          <w:top w:val="single" w:sz="4" w:space="0" w:color="auto"/>
+          <w:left w:val="single" w:sz="4" w:space="0" w:color="auto"/>
+          <w:bottom w:val="single" w:sz="4" w:space="0" w:color="auto"/>
+          <w:right w:val="single" w:sz="4" w:space="0" w:color="auto"/>
+          <w:insideH w:val="single" w:sz="4" w:space="0" w:color="auto"/>
+          <w:insideV w:val="single" w:sz="4" w:space="0" w:color="auto"/>
+        </w:tblBorders>
+        <w:tblLayout w:type="fixed"/>
+        <w:tblLook w:val="0000" w:firstRow="0" w:lastRow="0" w:firstColumn="0" w:lastColumn="0" w:noHBand="0" w:noVBand="0"/>
+      </w:tblPr>
+      <w:tblGrid>
+        <w:gridCol w:w="2549"/>
+        <w:gridCol w:w="10455"/>
+      </w:tblGrid>
+      <w:tr>
+        <w:trPr>
+          <w:tblHeader/>
+        </w:trPr>
+        <w:tc>
+          <w:tcPr>
+            <w:tcW w:w="2549" w:type="dxa"/>
+            <w:shd w:val="solid" w:color="auto" w:fill="000000"/>
+          </w:tcPr>
+          <w:p>
+            <w:r>
+              <w:t>Item</w:t>
+            </w:r>
+          </w:p>
+        </w:tc>
+        <w:tc>
+          <w:tcPr>
+            <w:tcW w:w="10455" w:type="dxa"/>
+            <w:shd w:val="solid" w:color="auto" w:fill="000000"/>
+          </w:tcPr>
+          <w:p>
+            <w:r>
+              <w:t>Description</w:t>
+            </w:r>
+          </w:p>
+        </w:tc>
+      </w:tr>
+      <w:tr>
+        <w:tc>
+          <w:tcPr>
+            <w:tcW w:w="2549" w:type="dxa"/>
+          </w:tcPr>
+          <w:p>
+            <w:r>
+              <w:t>Change Type</w:t>
+            </w:r>
+          </w:p>
+        </w:tc>
+        <w:tc>
+          <w:tcPr>
+            <w:tcW w:w="10455" w:type="dxa"/>
+          </w:tcPr>
+          <w:p>
+            <w:r>
+              <w:t>New Functionality</w:t>
+            </w:r>
+          </w:p>
+        </w:tc>
+      </w:tr>
+      <w:tr>
+        <w:tc>
+          <w:tcPr>
+            <w:tcW w:w="2549" w:type="dxa"/>
+          </w:tcPr>
+          <w:p>
+            <w:r>
+              <w:t>Change Description</w:t>
+            </w:r>
+          </w:p>
+        </w:tc>
+        <w:tc>
+          <w:tcPr>
+            <w:tcW w:w="10455" w:type="dxa"/>
+          </w:tcPr>
+          <w:p>
+            <w:r>
+              <w:t>A new stored procedure created to export the historical dashboard (additional columns than the one displayed in the UI)</w:t>
+            </w:r>
+          </w:p>
+        </w:tc>
+      </w:tr>
+      <w:tr>
+        <w:tc>
+          <w:tcPr>
+            <w:tcW w:w="2549" w:type="dxa"/>
+          </w:tcPr>
+          <w:p>
+            <w:r>
+              <w:t>Test Environment</w:t>
+            </w:r>
+          </w:p>
+        </w:tc>
+        <w:tc>
+          <w:tcPr>
+            <w:tcW w:w="10455" w:type="dxa"/>
+          </w:tcPr>
+          <w:p>
+            <w:proofErr w:type="spellStart"/>
+            <w:r>
+              <w:t>eCoaching_Dev</w:t>
+            </w:r>
+            <w:proofErr w:type="spellEnd"/>
+            <w:r>
+              <w:t xml:space="preserve"> database on vrivfssdbt02\scord01,1437 </w:t>
+            </w:r>
+          </w:p>
+        </w:tc>
+      </w:tr>
+      <w:tr>
+        <w:tc>
+          <w:tcPr>
+            <w:tcW w:w="2549" w:type="dxa"/>
+          </w:tcPr>
+          <w:p>
+            <w:r>
+              <w:t>Code Modules created/updated</w:t>
+            </w:r>
+          </w:p>
+        </w:tc>
+        <w:tc>
+          <w:tcPr>
+            <w:tcW w:w="10455" w:type="dxa"/>
+          </w:tcPr>
+          <w:p>
+            <w:r>
+              <w:rPr>
+                <w:rFonts w:ascii="Courier New" w:hAnsi="Courier New" w:cs="Courier New"/>
+                <w:noProof/>
+                <w:color w:val="0000FF"/>
+              </w:rPr>
+              <w:t>PROCEDURE</w:t>
+            </w:r>
+            <w:r>
+              <w:rPr>
+                <w:rFonts w:ascii="Courier New" w:hAnsi="Courier New" w:cs="Courier New"/>
+                <w:noProof/>
+              </w:rPr>
+              <w:t xml:space="preserve"> [EC]</w:t>
+            </w:r>
+            <w:r>
+              <w:rPr>
+                <w:rFonts w:ascii="Courier New" w:hAnsi="Courier New" w:cs="Courier New"/>
+                <w:noProof/>
+                <w:color w:val="808080"/>
+              </w:rPr>
+              <w:t>.</w:t>
+            </w:r>
+            <w:r>
+              <w:rPr>
+                <w:rFonts w:ascii="Courier New" w:hAnsi="Courier New" w:cs="Courier New"/>
+                <w:noProof/>
+              </w:rPr>
+              <w:t>[sp_SelectFrom_Coaching_Log_Historical_Export]Created</w:t>
+            </w:r>
+          </w:p>
+        </w:tc>
+      </w:tr>
+      <w:tr>
+        <w:tc>
+          <w:tcPr>
+            <w:tcW w:w="2549" w:type="dxa"/>
+          </w:tcPr>
+          <w:p>
+            <w:r>
+              <w:t>Code doc</w:t>
+            </w:r>
+          </w:p>
+        </w:tc>
+        <w:tc>
+          <w:tcPr>
+            <w:tcW w:w="10455" w:type="dxa"/>
+          </w:tcPr>
+          <w:p>
+            <w:proofErr w:type="spellStart"/>
+            <w:r>
+              <w:t>CCO_eCoaching_Log_Create.sql</w:t>
+            </w:r>
+            <w:proofErr w:type="spellEnd"/>
+          </w:p>
+        </w:tc>
+      </w:tr>
+      <w:tr>
+        <w:tc>
+          <w:tcPr>
+            <w:tcW w:w="2549" w:type="dxa"/>
+          </w:tcPr>
+          <w:p>
+            <w:r>
+              <w:t>Notes</w:t>
+            </w:r>
+          </w:p>
+        </w:tc>
+        <w:tc>
+          <w:tcPr>
+            <w:tcW w:w="10455" w:type="dxa"/>
+          </w:tcPr>
+          <w:p>
+            <w:r>
+              <w:t xml:space="preserve">SP returns data based on the same 10 input </w:t>
+            </w:r>
+            <w:proofErr w:type="spellStart"/>
+            <w:r>
+              <w:t>params</w:t>
+            </w:r>
+            <w:proofErr w:type="spellEnd"/>
+            <w:r>
+              <w:t xml:space="preserve"> as the regular historical dashboard with additional columns.</w:t>
+            </w:r>
+          </w:p>
+        </w:tc>
+      </w:tr>
+    </w:tbl>
+    <w:p/>
+    <w:tbl>
+      <w:tblPr>
+        <w:tblW w:w="13500" w:type="dxa"/>
+        <w:tblInd w:w="-612" w:type="dxa"/>
+        <w:tblBorders>
+          <w:top w:val="double" w:sz="4" w:space="0" w:color="auto"/>
+          <w:left w:val="double" w:sz="4" w:space="0" w:color="auto"/>
+          <w:bottom w:val="double" w:sz="4" w:space="0" w:color="auto"/>
+          <w:right w:val="double" w:sz="4" w:space="0" w:color="auto"/>
+          <w:insideH w:val="single" w:sz="6" w:space="0" w:color="auto"/>
+          <w:insideV w:val="single" w:sz="6" w:space="0" w:color="auto"/>
+        </w:tblBorders>
+        <w:tblLayout w:type="fixed"/>
+        <w:tblLook w:val="0000" w:firstRow="0" w:lastRow="0" w:firstColumn="0" w:lastColumn="0" w:noHBand="0" w:noVBand="0"/>
+      </w:tblPr>
+      <w:tblGrid>
+        <w:gridCol w:w="900"/>
+        <w:gridCol w:w="3960"/>
+        <w:gridCol w:w="4500"/>
+        <w:gridCol w:w="1260"/>
+        <w:gridCol w:w="2880"/>
+      </w:tblGrid>
+      <w:tr>
+        <w:trPr>
+          <w:cantSplit/>
+          <w:tblHeader/>
+        </w:trPr>
+        <w:tc>
+          <w:tcPr>
+            <w:tcW w:w="900" w:type="dxa"/>
+            <w:shd w:val="clear" w:color="auto" w:fill="A6A6A6"/>
+          </w:tcPr>
+          <w:p>
+            <w:pPr>
+              <w:rPr>
+                <w:i/>
+              </w:rPr>
+            </w:pPr>
+            <w:r>
+              <w:t>TEST#</w:t>
+            </w:r>
+          </w:p>
+        </w:tc>
+        <w:tc>
+          <w:tcPr>
+            <w:tcW w:w="3960" w:type="dxa"/>
+            <w:shd w:val="clear" w:color="auto" w:fill="A6A6A6"/>
+          </w:tcPr>
+          <w:p>
+            <w:pPr>
+              <w:rPr>
+                <w:i/>
+              </w:rPr>
+            </w:pPr>
+            <w:r>
+              <w:t>ACTION</w:t>
+            </w:r>
+          </w:p>
+        </w:tc>
+        <w:tc>
+          <w:tcPr>
+            <w:tcW w:w="4500" w:type="dxa"/>
+            <w:shd w:val="clear" w:color="auto" w:fill="A6A6A6"/>
+          </w:tcPr>
+          <w:p>
+            <w:pPr>
+              <w:rPr>
+                <w:i/>
+              </w:rPr>
+            </w:pPr>
+            <w:r>
+              <w:t xml:space="preserve">EXPECTED RESULTS </w:t>
+            </w:r>
+          </w:p>
+        </w:tc>
+        <w:tc>
+          <w:tcPr>
+            <w:tcW w:w="1260" w:type="dxa"/>
+            <w:shd w:val="clear" w:color="auto" w:fill="A6A6A6"/>
+          </w:tcPr>
+          <w:p>
+            <w:pPr>
+              <w:rPr>
+                <w:i/>
+              </w:rPr>
+            </w:pPr>
+            <w:r>
+              <w:t>RESULTS</w:t>
+            </w:r>
+          </w:p>
+          <w:p>
+            <w:pPr>
+              <w:rPr>
+                <w:i/>
+              </w:rPr>
+            </w:pPr>
+            <w:r>
+              <w:t>P/F/I</w:t>
+            </w:r>
+          </w:p>
+        </w:tc>
+        <w:tc>
+          <w:tcPr>
+            <w:tcW w:w="2880" w:type="dxa"/>
+            <w:shd w:val="clear" w:color="auto" w:fill="A6A6A6"/>
+          </w:tcPr>
+          <w:p>
+            <w:pPr>
+              <w:rPr>
+                <w:i/>
+              </w:rPr>
+            </w:pPr>
+            <w:r>
+              <w:t>COMMENTS</w:t>
+            </w:r>
+          </w:p>
+        </w:tc>
+      </w:tr>
+      <w:tr>
+        <w:trPr>
+          <w:cantSplit/>
+        </w:trPr>
+        <w:tc>
+          <w:tcPr>
+            <w:tcW w:w="900" w:type="dxa"/>
+          </w:tcPr>
+          <w:p>
+            <w:pPr>
+              <w:rPr>
+                <w:i/>
+              </w:rPr>
+            </w:pPr>
+            <w:r>
+              <w:rPr>
+                <w:rFonts w:asciiTheme="minorHAnsi" w:hAnsiTheme="minorHAnsi"/>
+                <w:bCs/>
+              </w:rPr>
+              <w:lastRenderedPageBreak/>
+              <w:t>2.1</w:t>
+            </w:r>
+          </w:p>
+        </w:tc>
+        <w:tc>
+          <w:tcPr>
+            <w:tcW w:w="3960" w:type="dxa"/>
+          </w:tcPr>
+          <w:p>
+            <w:pPr>
+              <w:rPr>
+                <w:rFonts w:asciiTheme="minorHAnsi" w:hAnsiTheme="minorHAnsi"/>
+                <w:bCs/>
+              </w:rPr>
+            </w:pPr>
+            <w:r>
+              <w:rPr>
+                <w:rFonts w:asciiTheme="minorHAnsi" w:hAnsiTheme="minorHAnsi"/>
+                <w:bCs/>
+              </w:rPr>
+              <w:t>Execute stored procedure for a give date range</w:t>
+            </w:r>
+          </w:p>
+          <w:p>
+            <w:pPr>
+              <w:rPr>
+                <w:rFonts w:asciiTheme="minorHAnsi" w:hAnsiTheme="minorHAnsi"/>
+                <w:bCs/>
+              </w:rPr>
+            </w:pPr>
+          </w:p>
+          <w:p>
+            <w:pPr>
+              <w:overflowPunct/>
+              <w:textAlignment w:val="auto"/>
+              <w:rPr>
+                <w:rFonts w:ascii="Courier New" w:hAnsi="Courier New" w:cs="Courier New"/>
+                <w:noProof/>
+              </w:rPr>
+            </w:pPr>
+          </w:p>
+          <w:p>
+            <w:pPr>
+              <w:overflowPunct/>
+              <w:textAlignment w:val="auto"/>
+              <w:rPr>
+                <w:rFonts w:ascii="Courier New" w:hAnsi="Courier New" w:cs="Courier New"/>
+                <w:noProof/>
+                <w:color w:val="0000FF"/>
+              </w:rPr>
+            </w:pPr>
+            <w:r>
+              <w:rPr>
+                <w:rFonts w:ascii="Courier New" w:hAnsi="Courier New" w:cs="Courier New"/>
+                <w:noProof/>
+                <w:color w:val="0000FF"/>
+              </w:rPr>
+              <w:t>DECLARE</w:t>
+            </w:r>
+            <w:r>
+              <w:rPr>
+                <w:rFonts w:ascii="Courier New" w:hAnsi="Courier New" w:cs="Courier New"/>
+                <w:noProof/>
+              </w:rPr>
+              <w:t xml:space="preserve">     @return_value </w:t>
+            </w:r>
+            <w:r>
+              <w:rPr>
+                <w:rFonts w:ascii="Courier New" w:hAnsi="Courier New" w:cs="Courier New"/>
+                <w:noProof/>
+                <w:color w:val="0000FF"/>
+              </w:rPr>
+              <w:t>int</w:t>
+            </w:r>
+          </w:p>
+          <w:p>
+            <w:pPr>
+              <w:overflowPunct/>
+              <w:textAlignment w:val="auto"/>
+              <w:rPr>
+                <w:rFonts w:ascii="Courier New" w:hAnsi="Courier New" w:cs="Courier New"/>
+                <w:noProof/>
+              </w:rPr>
+            </w:pPr>
+            <w:r>
+              <w:rPr>
+                <w:rFonts w:ascii="Courier New" w:hAnsi="Courier New" w:cs="Courier New"/>
+                <w:noProof/>
+                <w:color w:val="0000FF"/>
+              </w:rPr>
+              <w:t>EXEC</w:t>
+            </w:r>
+            <w:r>
+              <w:rPr>
+                <w:rFonts w:ascii="Courier New" w:hAnsi="Courier New" w:cs="Courier New"/>
+                <w:noProof/>
+              </w:rPr>
+              <w:t xml:space="preserve">  @return_value </w:t>
+            </w:r>
+            <w:r>
+              <w:rPr>
+                <w:rFonts w:ascii="Courier New" w:hAnsi="Courier New" w:cs="Courier New"/>
+                <w:noProof/>
+                <w:color w:val="808080"/>
+              </w:rPr>
+              <w:t>=</w:t>
+            </w:r>
+            <w:r>
+              <w:rPr>
+                <w:rFonts w:ascii="Courier New" w:hAnsi="Courier New" w:cs="Courier New"/>
+                <w:noProof/>
+              </w:rPr>
+              <w:t xml:space="preserve"> [EC]</w:t>
+            </w:r>
+            <w:r>
+              <w:rPr>
+                <w:rFonts w:ascii="Courier New" w:hAnsi="Courier New" w:cs="Courier New"/>
+                <w:noProof/>
+                <w:color w:val="808080"/>
+              </w:rPr>
+              <w:t>.</w:t>
+            </w:r>
+            <w:r>
+              <w:rPr>
+                <w:rFonts w:ascii="Courier New" w:hAnsi="Courier New" w:cs="Courier New"/>
+                <w:noProof/>
+              </w:rPr>
+              <w:t>[sp_SelectFrom_Coaching_Log_Historical_Export]</w:t>
+            </w:r>
+          </w:p>
+          <w:p>
+            <w:pPr>
+              <w:overflowPunct/>
+              <w:textAlignment w:val="auto"/>
+              <w:rPr>
+                <w:rFonts w:ascii="Courier New" w:hAnsi="Courier New" w:cs="Courier New"/>
+                <w:noProof/>
+                <w:color w:val="808080"/>
+              </w:rPr>
+            </w:pPr>
+            <w:r>
+              <w:rPr>
+                <w:rFonts w:ascii="Courier New" w:hAnsi="Courier New" w:cs="Courier New"/>
+                <w:noProof/>
+                <w:color w:val="0000FF"/>
+              </w:rPr>
+              <w:t xml:space="preserve">            </w:t>
+            </w:r>
+            <w:r>
+              <w:rPr>
+                <w:rFonts w:ascii="Courier New" w:hAnsi="Courier New" w:cs="Courier New"/>
+                <w:noProof/>
+              </w:rPr>
+              <w:t xml:space="preserve">@strSourcein </w:t>
+            </w:r>
+            <w:r>
+              <w:rPr>
+                <w:rFonts w:ascii="Courier New" w:hAnsi="Courier New" w:cs="Courier New"/>
+                <w:noProof/>
+                <w:color w:val="808080"/>
+              </w:rPr>
+              <w:t>=</w:t>
+            </w:r>
+            <w:r>
+              <w:rPr>
+                <w:rFonts w:ascii="Courier New" w:hAnsi="Courier New" w:cs="Courier New"/>
+                <w:noProof/>
+              </w:rPr>
+              <w:t xml:space="preserve"> </w:t>
+            </w:r>
+            <w:r>
+              <w:rPr>
+                <w:rFonts w:ascii="Courier New" w:hAnsi="Courier New" w:cs="Courier New"/>
+                <w:noProof/>
+                <w:color w:val="FF0000"/>
+              </w:rPr>
+              <w:t>N'%'</w:t>
+            </w:r>
+            <w:r>
+              <w:rPr>
+                <w:rFonts w:ascii="Courier New" w:hAnsi="Courier New" w:cs="Courier New"/>
+                <w:noProof/>
+                <w:color w:val="808080"/>
+              </w:rPr>
+              <w:t>,</w:t>
+            </w:r>
+          </w:p>
+          <w:p>
+            <w:pPr>
+              <w:overflowPunct/>
+              <w:textAlignment w:val="auto"/>
+              <w:rPr>
+                <w:rFonts w:ascii="Courier New" w:hAnsi="Courier New" w:cs="Courier New"/>
+                <w:noProof/>
+                <w:color w:val="808080"/>
+              </w:rPr>
+            </w:pPr>
+            <w:r>
+              <w:rPr>
+                <w:rFonts w:ascii="Courier New" w:hAnsi="Courier New" w:cs="Courier New"/>
+                <w:noProof/>
+              </w:rPr>
+              <w:t xml:space="preserve">            @strCSRSitein </w:t>
+            </w:r>
+            <w:r>
+              <w:rPr>
+                <w:rFonts w:ascii="Courier New" w:hAnsi="Courier New" w:cs="Courier New"/>
+                <w:noProof/>
+                <w:color w:val="808080"/>
+              </w:rPr>
+              <w:t>=</w:t>
+            </w:r>
+            <w:r>
+              <w:rPr>
+                <w:rFonts w:ascii="Courier New" w:hAnsi="Courier New" w:cs="Courier New"/>
+                <w:noProof/>
+              </w:rPr>
+              <w:t xml:space="preserve"> </w:t>
+            </w:r>
+            <w:r>
+              <w:rPr>
+                <w:rFonts w:ascii="Courier New" w:hAnsi="Courier New" w:cs="Courier New"/>
+                <w:noProof/>
+                <w:color w:val="FF0000"/>
+              </w:rPr>
+              <w:t>N'19'</w:t>
+            </w:r>
+            <w:r>
+              <w:rPr>
+                <w:rFonts w:ascii="Courier New" w:hAnsi="Courier New" w:cs="Courier New"/>
+                <w:noProof/>
+                <w:color w:val="808080"/>
+              </w:rPr>
+              <w:t>,</w:t>
+            </w:r>
+          </w:p>
+          <w:p>
+            <w:pPr>
+              <w:overflowPunct/>
+              <w:textAlignment w:val="auto"/>
+              <w:rPr>
+                <w:rFonts w:ascii="Courier New" w:hAnsi="Courier New" w:cs="Courier New"/>
+                <w:noProof/>
+                <w:color w:val="808080"/>
+              </w:rPr>
+            </w:pPr>
+            <w:r>
+              <w:rPr>
+                <w:rFonts w:ascii="Courier New" w:hAnsi="Courier New" w:cs="Courier New"/>
+                <w:noProof/>
+              </w:rPr>
+              <w:t xml:space="preserve">            @strCSRin </w:t>
+            </w:r>
+            <w:r>
+              <w:rPr>
+                <w:rFonts w:ascii="Courier New" w:hAnsi="Courier New" w:cs="Courier New"/>
+                <w:noProof/>
+                <w:color w:val="808080"/>
+              </w:rPr>
+              <w:t>=</w:t>
+            </w:r>
+            <w:r>
+              <w:rPr>
+                <w:rFonts w:ascii="Courier New" w:hAnsi="Courier New" w:cs="Courier New"/>
+                <w:noProof/>
+              </w:rPr>
+              <w:t xml:space="preserve"> </w:t>
+            </w:r>
+            <w:r>
+              <w:rPr>
+                <w:rFonts w:ascii="Courier New" w:hAnsi="Courier New" w:cs="Courier New"/>
+                <w:noProof/>
+                <w:color w:val="FF0000"/>
+              </w:rPr>
+              <w:t>N'%'</w:t>
+            </w:r>
+            <w:r>
+              <w:rPr>
+                <w:rFonts w:ascii="Courier New" w:hAnsi="Courier New" w:cs="Courier New"/>
+                <w:noProof/>
+                <w:color w:val="808080"/>
+              </w:rPr>
+              <w:t>,</w:t>
+            </w:r>
+          </w:p>
+          <w:p>
+            <w:pPr>
+              <w:overflowPunct/>
+              <w:textAlignment w:val="auto"/>
+              <w:rPr>
+                <w:rFonts w:ascii="Courier New" w:hAnsi="Courier New" w:cs="Courier New"/>
+                <w:noProof/>
+                <w:color w:val="808080"/>
+              </w:rPr>
+            </w:pPr>
+            <w:r>
+              <w:rPr>
+                <w:rFonts w:ascii="Courier New" w:hAnsi="Courier New" w:cs="Courier New"/>
+                <w:noProof/>
+              </w:rPr>
+              <w:t xml:space="preserve">            @strSUPin </w:t>
+            </w:r>
+            <w:r>
+              <w:rPr>
+                <w:rFonts w:ascii="Courier New" w:hAnsi="Courier New" w:cs="Courier New"/>
+                <w:noProof/>
+                <w:color w:val="808080"/>
+              </w:rPr>
+              <w:t>=</w:t>
+            </w:r>
+            <w:r>
+              <w:rPr>
+                <w:rFonts w:ascii="Courier New" w:hAnsi="Courier New" w:cs="Courier New"/>
+                <w:noProof/>
+              </w:rPr>
+              <w:t xml:space="preserve"> </w:t>
+            </w:r>
+            <w:r>
+              <w:rPr>
+                <w:rFonts w:ascii="Courier New" w:hAnsi="Courier New" w:cs="Courier New"/>
+                <w:noProof/>
+                <w:color w:val="FF0000"/>
+              </w:rPr>
+              <w:t>N'%'</w:t>
+            </w:r>
+            <w:r>
+              <w:rPr>
+                <w:rFonts w:ascii="Courier New" w:hAnsi="Courier New" w:cs="Courier New"/>
+                <w:noProof/>
+                <w:color w:val="808080"/>
+              </w:rPr>
+              <w:t>,</w:t>
+            </w:r>
+          </w:p>
+          <w:p>
+            <w:pPr>
+              <w:overflowPunct/>
+              <w:textAlignment w:val="auto"/>
+              <w:rPr>
+                <w:rFonts w:ascii="Courier New" w:hAnsi="Courier New" w:cs="Courier New"/>
+                <w:noProof/>
+                <w:color w:val="808080"/>
+              </w:rPr>
+            </w:pPr>
+            <w:r>
+              <w:rPr>
+                <w:rFonts w:ascii="Courier New" w:hAnsi="Courier New" w:cs="Courier New"/>
+                <w:noProof/>
+              </w:rPr>
+              <w:t xml:space="preserve">            @strMGRin </w:t>
+            </w:r>
+            <w:r>
+              <w:rPr>
+                <w:rFonts w:ascii="Courier New" w:hAnsi="Courier New" w:cs="Courier New"/>
+                <w:noProof/>
+                <w:color w:val="808080"/>
+              </w:rPr>
+              <w:t>=</w:t>
+            </w:r>
+            <w:r>
+              <w:rPr>
+                <w:rFonts w:ascii="Courier New" w:hAnsi="Courier New" w:cs="Courier New"/>
+                <w:noProof/>
+              </w:rPr>
+              <w:t xml:space="preserve"> </w:t>
+            </w:r>
+            <w:r>
+              <w:rPr>
+                <w:rFonts w:ascii="Courier New" w:hAnsi="Courier New" w:cs="Courier New"/>
+                <w:noProof/>
+                <w:color w:val="FF0000"/>
+              </w:rPr>
+              <w:t>N'%'</w:t>
+            </w:r>
+            <w:r>
+              <w:rPr>
+                <w:rFonts w:ascii="Courier New" w:hAnsi="Courier New" w:cs="Courier New"/>
+                <w:noProof/>
+                <w:color w:val="808080"/>
+              </w:rPr>
+              <w:t>,</w:t>
+            </w:r>
+          </w:p>
+          <w:p>
+            <w:pPr>
+              <w:overflowPunct/>
+              <w:textAlignment w:val="auto"/>
+              <w:rPr>
+                <w:rFonts w:ascii="Courier New" w:hAnsi="Courier New" w:cs="Courier New"/>
+                <w:noProof/>
+                <w:color w:val="808080"/>
+              </w:rPr>
+            </w:pPr>
+            <w:r>
+              <w:rPr>
+                <w:rFonts w:ascii="Courier New" w:hAnsi="Courier New" w:cs="Courier New"/>
+                <w:noProof/>
+              </w:rPr>
+              <w:t xml:space="preserve">            @strSubmitterin </w:t>
+            </w:r>
+            <w:r>
+              <w:rPr>
+                <w:rFonts w:ascii="Courier New" w:hAnsi="Courier New" w:cs="Courier New"/>
+                <w:noProof/>
+                <w:color w:val="808080"/>
+              </w:rPr>
+              <w:t>=</w:t>
+            </w:r>
+            <w:r>
+              <w:rPr>
+                <w:rFonts w:ascii="Courier New" w:hAnsi="Courier New" w:cs="Courier New"/>
+                <w:noProof/>
+              </w:rPr>
+              <w:t xml:space="preserve"> </w:t>
+            </w:r>
+            <w:r>
+              <w:rPr>
+                <w:rFonts w:ascii="Courier New" w:hAnsi="Courier New" w:cs="Courier New"/>
+                <w:noProof/>
+                <w:color w:val="FF0000"/>
+              </w:rPr>
+              <w:t>N'%'</w:t>
+            </w:r>
+            <w:r>
+              <w:rPr>
+                <w:rFonts w:ascii="Courier New" w:hAnsi="Courier New" w:cs="Courier New"/>
+                <w:noProof/>
+                <w:color w:val="808080"/>
+              </w:rPr>
+              <w:t>,</w:t>
+            </w:r>
+          </w:p>
+          <w:p>
+            <w:pPr>
+              <w:overflowPunct/>
+              <w:textAlignment w:val="auto"/>
+              <w:rPr>
+                <w:rFonts w:ascii="Courier New" w:hAnsi="Courier New" w:cs="Courier New"/>
+                <w:noProof/>
+                <w:color w:val="808080"/>
+              </w:rPr>
+            </w:pPr>
+            <w:r>
+              <w:rPr>
+                <w:rFonts w:ascii="Courier New" w:hAnsi="Courier New" w:cs="Courier New"/>
+                <w:noProof/>
+              </w:rPr>
+              <w:t xml:space="preserve">            @strSDatein </w:t>
+            </w:r>
+            <w:r>
+              <w:rPr>
+                <w:rFonts w:ascii="Courier New" w:hAnsi="Courier New" w:cs="Courier New"/>
+                <w:noProof/>
+                <w:color w:val="808080"/>
+              </w:rPr>
+              <w:t>=</w:t>
+            </w:r>
+            <w:r>
+              <w:rPr>
+                <w:rFonts w:ascii="Courier New" w:hAnsi="Courier New" w:cs="Courier New"/>
+                <w:noProof/>
+              </w:rPr>
+              <w:t xml:space="preserve"> </w:t>
+            </w:r>
+            <w:r>
+              <w:rPr>
+                <w:rFonts w:ascii="Courier New" w:hAnsi="Courier New" w:cs="Courier New"/>
+                <w:noProof/>
+                <w:color w:val="FF0000"/>
+              </w:rPr>
+              <w:t>N'01/01/2015'</w:t>
+            </w:r>
+            <w:r>
+              <w:rPr>
+                <w:rFonts w:ascii="Courier New" w:hAnsi="Courier New" w:cs="Courier New"/>
+                <w:noProof/>
+                <w:color w:val="808080"/>
+              </w:rPr>
+              <w:t>,</w:t>
+            </w:r>
+          </w:p>
+          <w:p>
+            <w:pPr>
+              <w:overflowPunct/>
+              <w:textAlignment w:val="auto"/>
+              <w:rPr>
+                <w:rFonts w:ascii="Courier New" w:hAnsi="Courier New" w:cs="Courier New"/>
+                <w:noProof/>
+                <w:color w:val="808080"/>
+              </w:rPr>
+            </w:pPr>
+            <w:r>
+              <w:rPr>
+                <w:rFonts w:ascii="Courier New" w:hAnsi="Courier New" w:cs="Courier New"/>
+                <w:noProof/>
+              </w:rPr>
+              <w:t xml:space="preserve">            @strEDatein </w:t>
+            </w:r>
+            <w:r>
+              <w:rPr>
+                <w:rFonts w:ascii="Courier New" w:hAnsi="Courier New" w:cs="Courier New"/>
+                <w:noProof/>
+                <w:color w:val="808080"/>
+              </w:rPr>
+              <w:t>=</w:t>
+            </w:r>
+            <w:r>
+              <w:rPr>
+                <w:rFonts w:ascii="Courier New" w:hAnsi="Courier New" w:cs="Courier New"/>
+                <w:noProof/>
+              </w:rPr>
+              <w:t xml:space="preserve"> </w:t>
+            </w:r>
+            <w:r>
+              <w:rPr>
+                <w:rFonts w:ascii="Courier New" w:hAnsi="Courier New" w:cs="Courier New"/>
+                <w:noProof/>
+                <w:color w:val="FF0000"/>
+              </w:rPr>
+              <w:t>N'06/5/2015'</w:t>
+            </w:r>
+            <w:r>
+              <w:rPr>
+                <w:rFonts w:ascii="Courier New" w:hAnsi="Courier New" w:cs="Courier New"/>
+                <w:noProof/>
+                <w:color w:val="808080"/>
+              </w:rPr>
+              <w:t>,</w:t>
+            </w:r>
+          </w:p>
+          <w:p>
+            <w:pPr>
+              <w:overflowPunct/>
+              <w:textAlignment w:val="auto"/>
+              <w:rPr>
+                <w:rFonts w:ascii="Courier New" w:hAnsi="Courier New" w:cs="Courier New"/>
+                <w:noProof/>
+                <w:color w:val="808080"/>
+              </w:rPr>
+            </w:pPr>
+            <w:r>
+              <w:rPr>
+                <w:rFonts w:ascii="Courier New" w:hAnsi="Courier New" w:cs="Courier New"/>
+                <w:noProof/>
+              </w:rPr>
+              <w:t xml:space="preserve">            @strStatusin </w:t>
+            </w:r>
+            <w:r>
+              <w:rPr>
+                <w:rFonts w:ascii="Courier New" w:hAnsi="Courier New" w:cs="Courier New"/>
+                <w:noProof/>
+                <w:color w:val="808080"/>
+              </w:rPr>
+              <w:t>=</w:t>
+            </w:r>
+            <w:r>
+              <w:rPr>
+                <w:rFonts w:ascii="Courier New" w:hAnsi="Courier New" w:cs="Courier New"/>
+                <w:noProof/>
+              </w:rPr>
+              <w:t xml:space="preserve"> </w:t>
+            </w:r>
+            <w:r>
+              <w:rPr>
+                <w:rFonts w:ascii="Courier New" w:hAnsi="Courier New" w:cs="Courier New"/>
+                <w:noProof/>
+                <w:color w:val="FF0000"/>
+              </w:rPr>
+              <w:t>N'%'</w:t>
+            </w:r>
+            <w:r>
+              <w:rPr>
+                <w:rFonts w:ascii="Courier New" w:hAnsi="Courier New" w:cs="Courier New"/>
+                <w:noProof/>
+                <w:color w:val="808080"/>
+              </w:rPr>
+              <w:t>,</w:t>
+            </w:r>
+          </w:p>
+          <w:p>
+            <w:pPr>
+              <w:overflowPunct/>
+              <w:textAlignment w:val="auto"/>
+              <w:rPr>
+                <w:rFonts w:ascii="Courier New" w:hAnsi="Courier New" w:cs="Courier New"/>
+                <w:noProof/>
+                <w:color w:val="FF0000"/>
+              </w:rPr>
+            </w:pPr>
+            <w:r>
+              <w:rPr>
+                <w:rFonts w:ascii="Courier New" w:hAnsi="Courier New" w:cs="Courier New"/>
+                <w:noProof/>
+              </w:rPr>
+              <w:t xml:space="preserve">            @strvalue </w:t>
+            </w:r>
+            <w:r>
+              <w:rPr>
+                <w:rFonts w:ascii="Courier New" w:hAnsi="Courier New" w:cs="Courier New"/>
+                <w:noProof/>
+                <w:color w:val="808080"/>
+              </w:rPr>
+              <w:t>=</w:t>
+            </w:r>
+            <w:r>
+              <w:rPr>
+                <w:rFonts w:ascii="Courier New" w:hAnsi="Courier New" w:cs="Courier New"/>
+                <w:noProof/>
+              </w:rPr>
+              <w:t xml:space="preserve"> </w:t>
+            </w:r>
+            <w:r>
+              <w:rPr>
+                <w:rFonts w:ascii="Courier New" w:hAnsi="Courier New" w:cs="Courier New"/>
+                <w:noProof/>
+                <w:color w:val="FF0000"/>
+              </w:rPr>
+              <w:t>N'%'</w:t>
+            </w:r>
+          </w:p>
+          <w:p>
+            <w:pPr>
+              <w:overflowPunct/>
+              <w:textAlignment w:val="auto"/>
+              <w:rPr>
+                <w:rFonts w:ascii="Courier New" w:hAnsi="Courier New" w:cs="Courier New"/>
+                <w:noProof/>
+              </w:rPr>
+            </w:pPr>
+            <w:r>
+              <w:rPr>
+                <w:rFonts w:ascii="Courier New" w:hAnsi="Courier New" w:cs="Courier New"/>
+                <w:noProof/>
+              </w:rPr>
+              <w:t xml:space="preserve"> </w:t>
+            </w:r>
+          </w:p>
+          <w:p>
+            <w:pPr>
+              <w:overflowPunct/>
+              <w:textAlignment w:val="auto"/>
+              <w:rPr>
+                <w:rFonts w:ascii="Courier New" w:hAnsi="Courier New" w:cs="Courier New"/>
+                <w:noProof/>
+              </w:rPr>
+            </w:pPr>
+            <w:r>
+              <w:rPr>
+                <w:rFonts w:ascii="Courier New" w:hAnsi="Courier New" w:cs="Courier New"/>
+                <w:noProof/>
+                <w:color w:val="0000FF"/>
+              </w:rPr>
+              <w:t>SELECT</w:t>
+            </w:r>
+            <w:r>
+              <w:rPr>
+                <w:rFonts w:ascii="Courier New" w:hAnsi="Courier New" w:cs="Courier New"/>
+                <w:noProof/>
+              </w:rPr>
+              <w:t xml:space="preserve">      </w:t>
+            </w:r>
+            <w:r>
+              <w:rPr>
+                <w:rFonts w:ascii="Courier New" w:hAnsi="Courier New" w:cs="Courier New"/>
+                <w:noProof/>
+                <w:color w:val="FF0000"/>
+              </w:rPr>
+              <w:t>'Return Value'</w:t>
+            </w:r>
+            <w:r>
+              <w:rPr>
+                <w:rFonts w:ascii="Courier New" w:hAnsi="Courier New" w:cs="Courier New"/>
+                <w:noProof/>
+              </w:rPr>
+              <w:t xml:space="preserve"> </w:t>
+            </w:r>
+            <w:r>
+              <w:rPr>
+                <w:rFonts w:ascii="Courier New" w:hAnsi="Courier New" w:cs="Courier New"/>
+                <w:noProof/>
+                <w:color w:val="808080"/>
+              </w:rPr>
+              <w:t>=</w:t>
+            </w:r>
+            <w:r>
+              <w:rPr>
+                <w:rFonts w:ascii="Courier New" w:hAnsi="Courier New" w:cs="Courier New"/>
+                <w:noProof/>
+              </w:rPr>
+              <w:t xml:space="preserve"> @return_value</w:t>
+            </w:r>
+          </w:p>
+          <w:p>
+            <w:pPr>
+              <w:rPr>
+                <w:rFonts w:asciiTheme="minorHAnsi" w:hAnsiTheme="minorHAnsi"/>
+                <w:bCs/>
+              </w:rPr>
+            </w:pPr>
+            <w:r>
+              <w:rPr>
+                <w:rFonts w:ascii="Courier New" w:hAnsi="Courier New" w:cs="Courier New"/>
+                <w:noProof/>
+                <w:color w:val="0000FF"/>
+              </w:rPr>
+              <w:t>GO</w:t>
+            </w:r>
+          </w:p>
+        </w:tc>
+        <w:tc>
+          <w:tcPr>
+            <w:tcW w:w="4500" w:type="dxa"/>
+          </w:tcPr>
+          <w:p>
+            <w:pPr>
+              <w:rPr>
+                <w:rFonts w:asciiTheme="minorHAnsi" w:hAnsiTheme="minorHAnsi"/>
+                <w:bCs/>
+              </w:rPr>
+            </w:pPr>
+            <w:r>
+              <w:rPr>
+                <w:rFonts w:asciiTheme="minorHAnsi" w:hAnsiTheme="minorHAnsi"/>
+                <w:bCs/>
+              </w:rPr>
+              <w:t xml:space="preserve">34 </w:t>
+            </w:r>
+            <w:r>
+              <w:rPr>
+                <w:rFonts w:asciiTheme="minorHAnsi" w:hAnsiTheme="minorHAnsi"/>
+                <w:bCs/>
+              </w:rPr>
+              <w:t>rows exported.</w:t>
+            </w:r>
+          </w:p>
+        </w:tc>
+        <w:tc>
+          <w:tcPr>
+            <w:tcW w:w="1260" w:type="dxa"/>
+          </w:tcPr>
+          <w:p>
+            <w:pPr>
+              <w:rPr>
+                <w:rFonts w:asciiTheme="minorHAnsi" w:hAnsiTheme="minorHAnsi"/>
+                <w:bCs/>
+              </w:rPr>
+            </w:pPr>
+            <w:r>
+              <w:rPr>
+                <w:rFonts w:asciiTheme="minorHAnsi" w:hAnsiTheme="minorHAnsi"/>
+                <w:bCs/>
+              </w:rPr>
+              <w:t>P</w:t>
+            </w:r>
+          </w:p>
+        </w:tc>
+        <w:tc>
+          <w:tcPr>
+            <w:tcW w:w="2880" w:type="dxa"/>
+          </w:tcPr>
+          <w:p>
+            <w:pPr>
+              <w:rPr>
+                <w:i/>
+              </w:rPr>
+            </w:pPr>
+            <w:r>
+              <w:rPr>
+                <w:rFonts w:asciiTheme="minorHAnsi" w:hAnsiTheme="minorHAnsi"/>
+                <w:bCs/>
+              </w:rPr>
+              <w:t>Data was exported to Excel.</w:t>
+            </w:r>
+          </w:p>
+        </w:tc>
+      </w:tr>
+      <w:tr>
+        <w:trPr>
+          <w:cantSplit/>
+        </w:trPr>
+        <w:tc>
+          <w:tcPr>
+            <w:tcW w:w="900" w:type="dxa"/>
+          </w:tcPr>
+          <w:p>
+            <w:pPr>
+              <w:rPr>
+                <w:i/>
+              </w:rPr>
+            </w:pPr>
+            <w:r>
+              <w:rPr>
+                <w:rFonts w:asciiTheme="minorHAnsi" w:hAnsiTheme="minorHAnsi"/>
+                <w:bCs/>
+              </w:rPr>
+              <w:lastRenderedPageBreak/>
+              <w:t>2.2</w:t>
+            </w:r>
+          </w:p>
+        </w:tc>
+        <w:tc>
+          <w:tcPr>
+            <w:tcW w:w="3960" w:type="dxa"/>
+          </w:tcPr>
+          <w:p>
+            <w:pPr>
+              <w:rPr>
+                <w:rFonts w:asciiTheme="minorHAnsi" w:hAnsiTheme="minorHAnsi"/>
+                <w:bCs/>
+              </w:rPr>
+            </w:pPr>
+            <w:r>
+              <w:rPr>
+                <w:rFonts w:asciiTheme="minorHAnsi" w:hAnsiTheme="minorHAnsi"/>
+                <w:bCs/>
+              </w:rPr>
+              <w:t xml:space="preserve">Execute stored procedure for a give date range, filtering for Opportunities and Site </w:t>
+            </w:r>
+            <w:r>
+              <w:rPr>
+                <w:rFonts w:asciiTheme="minorHAnsi" w:hAnsiTheme="minorHAnsi"/>
+                <w:bCs/>
+              </w:rPr>
+              <w:t>Phoenix (14)</w:t>
+            </w:r>
+            <w:r>
+              <w:rPr>
+                <w:rFonts w:asciiTheme="minorHAnsi" w:hAnsiTheme="minorHAnsi"/>
+                <w:bCs/>
+              </w:rPr>
+              <w:t>.</w:t>
+            </w:r>
+          </w:p>
+          <w:p>
+            <w:pPr>
+              <w:overflowPunct/>
+              <w:textAlignment w:val="auto"/>
+              <w:rPr>
+                <w:rFonts w:ascii="Courier New" w:hAnsi="Courier New" w:cs="Courier New"/>
+                <w:noProof/>
+              </w:rPr>
+            </w:pPr>
+            <w:r>
+              <w:rPr>
+                <w:rFonts w:ascii="Courier New" w:hAnsi="Courier New" w:cs="Courier New"/>
+                <w:noProof/>
+              </w:rPr>
+              <w:t xml:space="preserve"> </w:t>
+            </w:r>
+          </w:p>
+          <w:p>
+            <w:pPr>
+              <w:overflowPunct/>
+              <w:textAlignment w:val="auto"/>
+              <w:rPr>
+                <w:rFonts w:ascii="Courier New" w:hAnsi="Courier New" w:cs="Courier New"/>
+                <w:noProof/>
+              </w:rPr>
+            </w:pPr>
+          </w:p>
+          <w:p>
+            <w:pPr>
+              <w:overflowPunct/>
+              <w:textAlignment w:val="auto"/>
+              <w:rPr>
+                <w:rFonts w:ascii="Courier New" w:hAnsi="Courier New" w:cs="Courier New"/>
+                <w:noProof/>
+                <w:color w:val="0000FF"/>
+              </w:rPr>
+            </w:pPr>
+            <w:r>
+              <w:rPr>
+                <w:rFonts w:ascii="Courier New" w:hAnsi="Courier New" w:cs="Courier New"/>
+                <w:noProof/>
+                <w:color w:val="0000FF"/>
+              </w:rPr>
+              <w:t>DECLARE</w:t>
+            </w:r>
+            <w:r>
+              <w:rPr>
+                <w:rFonts w:ascii="Courier New" w:hAnsi="Courier New" w:cs="Courier New"/>
+                <w:noProof/>
+              </w:rPr>
+              <w:t xml:space="preserve">     @return_value </w:t>
+            </w:r>
+            <w:r>
+              <w:rPr>
+                <w:rFonts w:ascii="Courier New" w:hAnsi="Courier New" w:cs="Courier New"/>
+                <w:noProof/>
+                <w:color w:val="0000FF"/>
+              </w:rPr>
+              <w:t>int</w:t>
+            </w:r>
+          </w:p>
+          <w:p>
+            <w:pPr>
+              <w:overflowPunct/>
+              <w:textAlignment w:val="auto"/>
+              <w:rPr>
+                <w:rFonts w:ascii="Courier New" w:hAnsi="Courier New" w:cs="Courier New"/>
+                <w:noProof/>
+              </w:rPr>
+            </w:pPr>
+            <w:r>
+              <w:rPr>
+                <w:rFonts w:ascii="Courier New" w:hAnsi="Courier New" w:cs="Courier New"/>
+                <w:noProof/>
+                <w:color w:val="0000FF"/>
+              </w:rPr>
+              <w:t>EXEC</w:t>
+            </w:r>
+            <w:r>
+              <w:rPr>
+                <w:rFonts w:ascii="Courier New" w:hAnsi="Courier New" w:cs="Courier New"/>
+                <w:noProof/>
+              </w:rPr>
+              <w:t xml:space="preserve">  @return_value </w:t>
+            </w:r>
+            <w:r>
+              <w:rPr>
+                <w:rFonts w:ascii="Courier New" w:hAnsi="Courier New" w:cs="Courier New"/>
+                <w:noProof/>
+                <w:color w:val="808080"/>
+              </w:rPr>
+              <w:t>=</w:t>
+            </w:r>
+            <w:r>
+              <w:rPr>
+                <w:rFonts w:ascii="Courier New" w:hAnsi="Courier New" w:cs="Courier New"/>
+                <w:noProof/>
+              </w:rPr>
+              <w:t xml:space="preserve"> [EC]</w:t>
+            </w:r>
+            <w:r>
+              <w:rPr>
+                <w:rFonts w:ascii="Courier New" w:hAnsi="Courier New" w:cs="Courier New"/>
+                <w:noProof/>
+                <w:color w:val="808080"/>
+              </w:rPr>
+              <w:t>.</w:t>
+            </w:r>
+            <w:r>
+              <w:rPr>
+                <w:rFonts w:ascii="Courier New" w:hAnsi="Courier New" w:cs="Courier New"/>
+                <w:noProof/>
+              </w:rPr>
+              <w:t>[sp_SelectFrom_Coaching_Log_Historical_Export]</w:t>
+            </w:r>
+          </w:p>
+          <w:p>
+            <w:pPr>
+              <w:overflowPunct/>
+              <w:textAlignment w:val="auto"/>
+              <w:rPr>
+                <w:rFonts w:ascii="Courier New" w:hAnsi="Courier New" w:cs="Courier New"/>
+                <w:noProof/>
+                <w:color w:val="808080"/>
+              </w:rPr>
+            </w:pPr>
+            <w:r>
+              <w:rPr>
+                <w:rFonts w:ascii="Courier New" w:hAnsi="Courier New" w:cs="Courier New"/>
+                <w:noProof/>
+                <w:color w:val="0000FF"/>
+              </w:rPr>
+              <w:t xml:space="preserve">            </w:t>
+            </w:r>
+            <w:r>
+              <w:rPr>
+                <w:rFonts w:ascii="Courier New" w:hAnsi="Courier New" w:cs="Courier New"/>
+                <w:noProof/>
+              </w:rPr>
+              <w:t xml:space="preserve">@strSourcein </w:t>
+            </w:r>
+            <w:r>
+              <w:rPr>
+                <w:rFonts w:ascii="Courier New" w:hAnsi="Courier New" w:cs="Courier New"/>
+                <w:noProof/>
+                <w:color w:val="808080"/>
+              </w:rPr>
+              <w:t>=</w:t>
+            </w:r>
+            <w:r>
+              <w:rPr>
+                <w:rFonts w:ascii="Courier New" w:hAnsi="Courier New" w:cs="Courier New"/>
+                <w:noProof/>
+              </w:rPr>
+              <w:t xml:space="preserve"> </w:t>
+            </w:r>
+            <w:r>
+              <w:rPr>
+                <w:rFonts w:ascii="Courier New" w:hAnsi="Courier New" w:cs="Courier New"/>
+                <w:noProof/>
+                <w:color w:val="FF0000"/>
+              </w:rPr>
+              <w:t>N'%'</w:t>
+            </w:r>
+            <w:r>
+              <w:rPr>
+                <w:rFonts w:ascii="Courier New" w:hAnsi="Courier New" w:cs="Courier New"/>
+                <w:noProof/>
+                <w:color w:val="808080"/>
+              </w:rPr>
+              <w:t>,</w:t>
+            </w:r>
+          </w:p>
+          <w:p>
+            <w:pPr>
+              <w:overflowPunct/>
+              <w:textAlignment w:val="auto"/>
+              <w:rPr>
+                <w:rFonts w:ascii="Courier New" w:hAnsi="Courier New" w:cs="Courier New"/>
+                <w:noProof/>
+                <w:color w:val="808080"/>
+              </w:rPr>
+            </w:pPr>
+            <w:r>
+              <w:rPr>
+                <w:rFonts w:ascii="Courier New" w:hAnsi="Courier New" w:cs="Courier New"/>
+                <w:noProof/>
+              </w:rPr>
+              <w:t xml:space="preserve">            @strCSRSitein </w:t>
+            </w:r>
+            <w:r>
+              <w:rPr>
+                <w:rFonts w:ascii="Courier New" w:hAnsi="Courier New" w:cs="Courier New"/>
+                <w:noProof/>
+                <w:color w:val="808080"/>
+              </w:rPr>
+              <w:t>=</w:t>
+            </w:r>
+            <w:r>
+              <w:rPr>
+                <w:rFonts w:ascii="Courier New" w:hAnsi="Courier New" w:cs="Courier New"/>
+                <w:noProof/>
+              </w:rPr>
+              <w:t xml:space="preserve"> </w:t>
+            </w:r>
+            <w:r>
+              <w:rPr>
+                <w:rFonts w:ascii="Courier New" w:hAnsi="Courier New" w:cs="Courier New"/>
+                <w:noProof/>
+                <w:color w:val="FF0000"/>
+              </w:rPr>
+              <w:t>N'14'</w:t>
+            </w:r>
+            <w:r>
+              <w:rPr>
+                <w:rFonts w:ascii="Courier New" w:hAnsi="Courier New" w:cs="Courier New"/>
+                <w:noProof/>
+                <w:color w:val="808080"/>
+              </w:rPr>
+              <w:t>,</w:t>
+            </w:r>
+          </w:p>
+          <w:p>
+            <w:pPr>
+              <w:overflowPunct/>
+              <w:textAlignment w:val="auto"/>
+              <w:rPr>
+                <w:rFonts w:ascii="Courier New" w:hAnsi="Courier New" w:cs="Courier New"/>
+                <w:noProof/>
+                <w:color w:val="808080"/>
+              </w:rPr>
+            </w:pPr>
+            <w:r>
+              <w:rPr>
+                <w:rFonts w:ascii="Courier New" w:hAnsi="Courier New" w:cs="Courier New"/>
+                <w:noProof/>
+              </w:rPr>
+              <w:t xml:space="preserve">            @strCSRin </w:t>
+            </w:r>
+            <w:r>
+              <w:rPr>
+                <w:rFonts w:ascii="Courier New" w:hAnsi="Courier New" w:cs="Courier New"/>
+                <w:noProof/>
+                <w:color w:val="808080"/>
+              </w:rPr>
+              <w:t>=</w:t>
+            </w:r>
+            <w:r>
+              <w:rPr>
+                <w:rFonts w:ascii="Courier New" w:hAnsi="Courier New" w:cs="Courier New"/>
+                <w:noProof/>
+              </w:rPr>
+              <w:t xml:space="preserve"> </w:t>
+            </w:r>
+            <w:r>
+              <w:rPr>
+                <w:rFonts w:ascii="Courier New" w:hAnsi="Courier New" w:cs="Courier New"/>
+                <w:noProof/>
+                <w:color w:val="FF0000"/>
+              </w:rPr>
+              <w:t>N'%'</w:t>
+            </w:r>
+            <w:r>
+              <w:rPr>
+                <w:rFonts w:ascii="Courier New" w:hAnsi="Courier New" w:cs="Courier New"/>
+                <w:noProof/>
+                <w:color w:val="808080"/>
+              </w:rPr>
+              <w:t>,</w:t>
+            </w:r>
+          </w:p>
+          <w:p>
+            <w:pPr>
+              <w:overflowPunct/>
+              <w:textAlignment w:val="auto"/>
+              <w:rPr>
+                <w:rFonts w:ascii="Courier New" w:hAnsi="Courier New" w:cs="Courier New"/>
+                <w:noProof/>
+                <w:color w:val="808080"/>
+              </w:rPr>
+            </w:pPr>
+            <w:r>
+              <w:rPr>
+                <w:rFonts w:ascii="Courier New" w:hAnsi="Courier New" w:cs="Courier New"/>
+                <w:noProof/>
+              </w:rPr>
+              <w:t xml:space="preserve">            @strSUPin </w:t>
+            </w:r>
+            <w:r>
+              <w:rPr>
+                <w:rFonts w:ascii="Courier New" w:hAnsi="Courier New" w:cs="Courier New"/>
+                <w:noProof/>
+                <w:color w:val="808080"/>
+              </w:rPr>
+              <w:t>=</w:t>
+            </w:r>
+            <w:r>
+              <w:rPr>
+                <w:rFonts w:ascii="Courier New" w:hAnsi="Courier New" w:cs="Courier New"/>
+                <w:noProof/>
+              </w:rPr>
+              <w:t xml:space="preserve"> </w:t>
+            </w:r>
+            <w:r>
+              <w:rPr>
+                <w:rFonts w:ascii="Courier New" w:hAnsi="Courier New" w:cs="Courier New"/>
+                <w:noProof/>
+                <w:color w:val="FF0000"/>
+              </w:rPr>
+              <w:t>N'%'</w:t>
+            </w:r>
+            <w:r>
+              <w:rPr>
+                <w:rFonts w:ascii="Courier New" w:hAnsi="Courier New" w:cs="Courier New"/>
+                <w:noProof/>
+                <w:color w:val="808080"/>
+              </w:rPr>
+              <w:t>,</w:t>
+            </w:r>
+          </w:p>
+          <w:p>
+            <w:pPr>
+              <w:overflowPunct/>
+              <w:textAlignment w:val="auto"/>
+              <w:rPr>
+                <w:rFonts w:ascii="Courier New" w:hAnsi="Courier New" w:cs="Courier New"/>
+                <w:noProof/>
+                <w:color w:val="808080"/>
+              </w:rPr>
+            </w:pPr>
+            <w:r>
+              <w:rPr>
+                <w:rFonts w:ascii="Courier New" w:hAnsi="Courier New" w:cs="Courier New"/>
+                <w:noProof/>
+              </w:rPr>
+              <w:t xml:space="preserve">            @strMGRin </w:t>
+            </w:r>
+            <w:r>
+              <w:rPr>
+                <w:rFonts w:ascii="Courier New" w:hAnsi="Courier New" w:cs="Courier New"/>
+                <w:noProof/>
+                <w:color w:val="808080"/>
+              </w:rPr>
+              <w:t>=</w:t>
+            </w:r>
+            <w:r>
+              <w:rPr>
+                <w:rFonts w:ascii="Courier New" w:hAnsi="Courier New" w:cs="Courier New"/>
+                <w:noProof/>
+              </w:rPr>
+              <w:t xml:space="preserve"> </w:t>
+            </w:r>
+            <w:r>
+              <w:rPr>
+                <w:rFonts w:ascii="Courier New" w:hAnsi="Courier New" w:cs="Courier New"/>
+                <w:noProof/>
+                <w:color w:val="FF0000"/>
+              </w:rPr>
+              <w:t>N'%'</w:t>
+            </w:r>
+            <w:r>
+              <w:rPr>
+                <w:rFonts w:ascii="Courier New" w:hAnsi="Courier New" w:cs="Courier New"/>
+                <w:noProof/>
+                <w:color w:val="808080"/>
+              </w:rPr>
+              <w:t>,</w:t>
+            </w:r>
+          </w:p>
+          <w:p>
+            <w:pPr>
+              <w:overflowPunct/>
+              <w:textAlignment w:val="auto"/>
+              <w:rPr>
+                <w:rFonts w:ascii="Courier New" w:hAnsi="Courier New" w:cs="Courier New"/>
+                <w:noProof/>
+                <w:color w:val="808080"/>
+              </w:rPr>
+            </w:pPr>
+            <w:r>
+              <w:rPr>
+                <w:rFonts w:ascii="Courier New" w:hAnsi="Courier New" w:cs="Courier New"/>
+                <w:noProof/>
+              </w:rPr>
+              <w:t xml:space="preserve">            @strSubmitterin </w:t>
+            </w:r>
+            <w:r>
+              <w:rPr>
+                <w:rFonts w:ascii="Courier New" w:hAnsi="Courier New" w:cs="Courier New"/>
+                <w:noProof/>
+                <w:color w:val="808080"/>
+              </w:rPr>
+              <w:t>=</w:t>
+            </w:r>
+            <w:r>
+              <w:rPr>
+                <w:rFonts w:ascii="Courier New" w:hAnsi="Courier New" w:cs="Courier New"/>
+                <w:noProof/>
+              </w:rPr>
+              <w:t xml:space="preserve"> </w:t>
+            </w:r>
+            <w:r>
+              <w:rPr>
+                <w:rFonts w:ascii="Courier New" w:hAnsi="Courier New" w:cs="Courier New"/>
+                <w:noProof/>
+                <w:color w:val="FF0000"/>
+              </w:rPr>
+              <w:t>N'%'</w:t>
+            </w:r>
+            <w:r>
+              <w:rPr>
+                <w:rFonts w:ascii="Courier New" w:hAnsi="Courier New" w:cs="Courier New"/>
+                <w:noProof/>
+                <w:color w:val="808080"/>
+              </w:rPr>
+              <w:t>,</w:t>
+            </w:r>
+          </w:p>
+          <w:p>
+            <w:pPr>
+              <w:overflowPunct/>
+              <w:textAlignment w:val="auto"/>
+              <w:rPr>
+                <w:rFonts w:ascii="Courier New" w:hAnsi="Courier New" w:cs="Courier New"/>
+                <w:noProof/>
+                <w:color w:val="808080"/>
+              </w:rPr>
+            </w:pPr>
+            <w:r>
+              <w:rPr>
+                <w:rFonts w:ascii="Courier New" w:hAnsi="Courier New" w:cs="Courier New"/>
+                <w:noProof/>
+              </w:rPr>
+              <w:t xml:space="preserve">            @strSDatein </w:t>
+            </w:r>
+            <w:r>
+              <w:rPr>
+                <w:rFonts w:ascii="Courier New" w:hAnsi="Courier New" w:cs="Courier New"/>
+                <w:noProof/>
+                <w:color w:val="808080"/>
+              </w:rPr>
+              <w:t>=</w:t>
+            </w:r>
+            <w:r>
+              <w:rPr>
+                <w:rFonts w:ascii="Courier New" w:hAnsi="Courier New" w:cs="Courier New"/>
+                <w:noProof/>
+              </w:rPr>
+              <w:t xml:space="preserve"> </w:t>
+            </w:r>
+            <w:r>
+              <w:rPr>
+                <w:rFonts w:ascii="Courier New" w:hAnsi="Courier New" w:cs="Courier New"/>
+                <w:noProof/>
+                <w:color w:val="FF0000"/>
+              </w:rPr>
+              <w:t>N'01/01/2015'</w:t>
+            </w:r>
+            <w:r>
+              <w:rPr>
+                <w:rFonts w:ascii="Courier New" w:hAnsi="Courier New" w:cs="Courier New"/>
+                <w:noProof/>
+                <w:color w:val="808080"/>
+              </w:rPr>
+              <w:t>,</w:t>
+            </w:r>
+          </w:p>
+          <w:p>
+            <w:pPr>
+              <w:overflowPunct/>
+              <w:textAlignment w:val="auto"/>
+              <w:rPr>
+                <w:rFonts w:ascii="Courier New" w:hAnsi="Courier New" w:cs="Courier New"/>
+                <w:noProof/>
+                <w:color w:val="808080"/>
+              </w:rPr>
+            </w:pPr>
+            <w:r>
+              <w:rPr>
+                <w:rFonts w:ascii="Courier New" w:hAnsi="Courier New" w:cs="Courier New"/>
+                <w:noProof/>
+              </w:rPr>
+              <w:t xml:space="preserve">            @strEDatein </w:t>
+            </w:r>
+            <w:r>
+              <w:rPr>
+                <w:rFonts w:ascii="Courier New" w:hAnsi="Courier New" w:cs="Courier New"/>
+                <w:noProof/>
+                <w:color w:val="808080"/>
+              </w:rPr>
+              <w:t>=</w:t>
+            </w:r>
+            <w:r>
+              <w:rPr>
+                <w:rFonts w:ascii="Courier New" w:hAnsi="Courier New" w:cs="Courier New"/>
+                <w:noProof/>
+              </w:rPr>
+              <w:t xml:space="preserve"> </w:t>
+            </w:r>
+            <w:r>
+              <w:rPr>
+                <w:rFonts w:ascii="Courier New" w:hAnsi="Courier New" w:cs="Courier New"/>
+                <w:noProof/>
+                <w:color w:val="FF0000"/>
+              </w:rPr>
+              <w:t>N'06/5/2015'</w:t>
+            </w:r>
+            <w:r>
+              <w:rPr>
+                <w:rFonts w:ascii="Courier New" w:hAnsi="Courier New" w:cs="Courier New"/>
+                <w:noProof/>
+                <w:color w:val="808080"/>
+              </w:rPr>
+              <w:t>,</w:t>
+            </w:r>
+          </w:p>
+          <w:p>
+            <w:pPr>
+              <w:overflowPunct/>
+              <w:textAlignment w:val="auto"/>
+              <w:rPr>
+                <w:rFonts w:ascii="Courier New" w:hAnsi="Courier New" w:cs="Courier New"/>
+                <w:noProof/>
+                <w:color w:val="808080"/>
+              </w:rPr>
+            </w:pPr>
+            <w:r>
+              <w:rPr>
+                <w:rFonts w:ascii="Courier New" w:hAnsi="Courier New" w:cs="Courier New"/>
+                <w:noProof/>
+              </w:rPr>
+              <w:t xml:space="preserve">            @strStatusin </w:t>
+            </w:r>
+            <w:r>
+              <w:rPr>
+                <w:rFonts w:ascii="Courier New" w:hAnsi="Courier New" w:cs="Courier New"/>
+                <w:noProof/>
+                <w:color w:val="808080"/>
+              </w:rPr>
+              <w:t>=</w:t>
+            </w:r>
+            <w:r>
+              <w:rPr>
+                <w:rFonts w:ascii="Courier New" w:hAnsi="Courier New" w:cs="Courier New"/>
+                <w:noProof/>
+              </w:rPr>
+              <w:t xml:space="preserve"> </w:t>
+            </w:r>
+            <w:r>
+              <w:rPr>
+                <w:rFonts w:ascii="Courier New" w:hAnsi="Courier New" w:cs="Courier New"/>
+                <w:noProof/>
+                <w:color w:val="FF0000"/>
+              </w:rPr>
+              <w:t>N'%'</w:t>
+            </w:r>
+            <w:r>
+              <w:rPr>
+                <w:rFonts w:ascii="Courier New" w:hAnsi="Courier New" w:cs="Courier New"/>
+                <w:noProof/>
+                <w:color w:val="808080"/>
+              </w:rPr>
+              <w:t>,</w:t>
+            </w:r>
+          </w:p>
+          <w:p>
+            <w:pPr>
+              <w:overflowPunct/>
+              <w:textAlignment w:val="auto"/>
+              <w:rPr>
+                <w:rFonts w:ascii="Courier New" w:hAnsi="Courier New" w:cs="Courier New"/>
+                <w:noProof/>
+                <w:color w:val="FF0000"/>
+              </w:rPr>
+            </w:pPr>
+            <w:r>
+              <w:rPr>
+                <w:rFonts w:ascii="Courier New" w:hAnsi="Courier New" w:cs="Courier New"/>
+                <w:noProof/>
+              </w:rPr>
+              <w:t xml:space="preserve">            @strvalue </w:t>
+            </w:r>
+            <w:r>
+              <w:rPr>
+                <w:rFonts w:ascii="Courier New" w:hAnsi="Courier New" w:cs="Courier New"/>
+                <w:noProof/>
+                <w:color w:val="808080"/>
+              </w:rPr>
+              <w:t>=</w:t>
+            </w:r>
+            <w:r>
+              <w:rPr>
+                <w:rFonts w:ascii="Courier New" w:hAnsi="Courier New" w:cs="Courier New"/>
+                <w:noProof/>
+              </w:rPr>
+              <w:t xml:space="preserve"> </w:t>
+            </w:r>
+            <w:r>
+              <w:rPr>
+                <w:rFonts w:ascii="Courier New" w:hAnsi="Courier New" w:cs="Courier New"/>
+                <w:noProof/>
+                <w:color w:val="FF0000"/>
+              </w:rPr>
+              <w:t>N'Opportunity'</w:t>
+            </w:r>
+          </w:p>
+          <w:p>
+            <w:pPr>
+              <w:overflowPunct/>
+              <w:textAlignment w:val="auto"/>
+              <w:rPr>
+                <w:rFonts w:ascii="Courier New" w:hAnsi="Courier New" w:cs="Courier New"/>
+                <w:noProof/>
+              </w:rPr>
+            </w:pPr>
+            <w:r>
+              <w:rPr>
+                <w:rFonts w:ascii="Courier New" w:hAnsi="Courier New" w:cs="Courier New"/>
+                <w:noProof/>
+              </w:rPr>
+              <w:t xml:space="preserve"> </w:t>
+            </w:r>
+          </w:p>
+          <w:p>
+            <w:pPr>
+              <w:overflowPunct/>
+              <w:textAlignment w:val="auto"/>
+              <w:rPr>
+                <w:rFonts w:ascii="Courier New" w:hAnsi="Courier New" w:cs="Courier New"/>
+                <w:noProof/>
+              </w:rPr>
+            </w:pPr>
+            <w:r>
+              <w:rPr>
+                <w:rFonts w:ascii="Courier New" w:hAnsi="Courier New" w:cs="Courier New"/>
+                <w:noProof/>
+                <w:color w:val="0000FF"/>
+              </w:rPr>
+              <w:t>SELECT</w:t>
+            </w:r>
+            <w:r>
+              <w:rPr>
+                <w:rFonts w:ascii="Courier New" w:hAnsi="Courier New" w:cs="Courier New"/>
+                <w:noProof/>
+              </w:rPr>
+              <w:t xml:space="preserve">      </w:t>
+            </w:r>
+            <w:r>
+              <w:rPr>
+                <w:rFonts w:ascii="Courier New" w:hAnsi="Courier New" w:cs="Courier New"/>
+                <w:noProof/>
+                <w:color w:val="FF0000"/>
+              </w:rPr>
+              <w:t>'Return Value'</w:t>
+            </w:r>
+            <w:r>
+              <w:rPr>
+                <w:rFonts w:ascii="Courier New" w:hAnsi="Courier New" w:cs="Courier New"/>
+                <w:noProof/>
+              </w:rPr>
+              <w:t xml:space="preserve"> </w:t>
+            </w:r>
+            <w:r>
+              <w:rPr>
+                <w:rFonts w:ascii="Courier New" w:hAnsi="Courier New" w:cs="Courier New"/>
+                <w:noProof/>
+                <w:color w:val="808080"/>
+              </w:rPr>
+              <w:t>=</w:t>
+            </w:r>
+            <w:r>
+              <w:rPr>
+                <w:rFonts w:ascii="Courier New" w:hAnsi="Courier New" w:cs="Courier New"/>
+                <w:noProof/>
+              </w:rPr>
+              <w:t xml:space="preserve"> @return_value</w:t>
+            </w:r>
+          </w:p>
+          <w:p>
+            <w:pPr>
+              <w:rPr>
+                <w:rFonts w:asciiTheme="minorHAnsi" w:hAnsiTheme="minorHAnsi"/>
+                <w:bCs/>
+              </w:rPr>
+            </w:pPr>
+            <w:r>
+              <w:rPr>
+                <w:rFonts w:ascii="Courier New" w:hAnsi="Courier New" w:cs="Courier New"/>
+                <w:noProof/>
+                <w:color w:val="0000FF"/>
+              </w:rPr>
+              <w:t>GO</w:t>
+            </w:r>
+            <w:r>
+              <w:rPr>
+                <w:rFonts w:asciiTheme="minorHAnsi" w:hAnsiTheme="minorHAnsi"/>
+                <w:bCs/>
+              </w:rPr>
+              <w:t xml:space="preserve"> </w:t>
+            </w:r>
+          </w:p>
+        </w:tc>
+        <w:tc>
+          <w:tcPr>
+            <w:tcW w:w="4500" w:type="dxa"/>
+          </w:tcPr>
+          <w:p>
+            <w:pPr>
+              <w:rPr>
+                <w:rFonts w:asciiTheme="minorHAnsi" w:hAnsiTheme="minorHAnsi"/>
+                <w:bCs/>
+              </w:rPr>
+            </w:pPr>
+            <w:r>
+              <w:rPr>
+                <w:rFonts w:asciiTheme="minorHAnsi" w:hAnsiTheme="minorHAnsi"/>
+                <w:bCs/>
+              </w:rPr>
+              <w:t xml:space="preserve"> </w:t>
+            </w:r>
+            <w:r>
+              <w:rPr>
+                <w:rFonts w:asciiTheme="minorHAnsi" w:hAnsiTheme="minorHAnsi"/>
+                <w:bCs/>
+              </w:rPr>
+              <w:t xml:space="preserve">4 </w:t>
+            </w:r>
+            <w:r>
+              <w:rPr>
+                <w:rFonts w:asciiTheme="minorHAnsi" w:hAnsiTheme="minorHAnsi"/>
+                <w:bCs/>
+              </w:rPr>
+              <w:t>rows exported.</w:t>
+            </w:r>
+          </w:p>
+        </w:tc>
+        <w:tc>
+          <w:tcPr>
+            <w:tcW w:w="1260" w:type="dxa"/>
+          </w:tcPr>
+          <w:p>
+            <w:pPr>
+              <w:rPr>
+                <w:rFonts w:asciiTheme="minorHAnsi" w:hAnsiTheme="minorHAnsi"/>
+                <w:bCs/>
+              </w:rPr>
+            </w:pPr>
+            <w:r>
+              <w:rPr>
+                <w:rFonts w:asciiTheme="minorHAnsi" w:hAnsiTheme="minorHAnsi"/>
+                <w:bCs/>
+              </w:rPr>
+              <w:t>P</w:t>
+            </w:r>
+          </w:p>
+        </w:tc>
+        <w:tc>
+          <w:tcPr>
+            <w:tcW w:w="2880" w:type="dxa"/>
+          </w:tcPr>
+          <w:p>
+            <w:pPr>
+              <w:rPr>
+                <w:i/>
+              </w:rPr>
+            </w:pPr>
+            <w:r>
+              <w:rPr>
+                <w:rFonts w:asciiTheme="minorHAnsi" w:hAnsiTheme="minorHAnsi"/>
+                <w:bCs/>
+              </w:rPr>
+              <w:t>Data was exported to Excel.</w:t>
+            </w:r>
+          </w:p>
+        </w:tc>
+      </w:tr>
+      <w:tr>
+        <w:trPr>
+          <w:cantSplit/>
+        </w:trPr>
+        <w:tc>
+          <w:tcPr>
+            <w:tcW w:w="900" w:type="dxa"/>
+          </w:tcPr>
+          <w:p>
+            <w:pPr>
+              <w:rPr>
+                <w:rFonts w:asciiTheme="minorHAnsi" w:hAnsiTheme="minorHAnsi"/>
+                <w:bCs/>
+              </w:rPr>
+            </w:pPr>
+            <w:r>
+              <w:rPr>
+                <w:rFonts w:asciiTheme="minorHAnsi" w:hAnsiTheme="minorHAnsi"/>
+                <w:bCs/>
+              </w:rPr>
+              <w:lastRenderedPageBreak/>
+              <w:t>2.3</w:t>
+            </w:r>
+          </w:p>
+        </w:tc>
+        <w:tc>
+          <w:tcPr>
+            <w:tcW w:w="3960" w:type="dxa"/>
+          </w:tcPr>
+          <w:p>
+            <w:pPr>
+              <w:rPr>
+                <w:rFonts w:asciiTheme="minorHAnsi" w:hAnsiTheme="minorHAnsi"/>
+                <w:bCs/>
+              </w:rPr>
+            </w:pPr>
+            <w:r>
+              <w:rPr>
+                <w:rFonts w:asciiTheme="minorHAnsi" w:hAnsiTheme="minorHAnsi"/>
+                <w:bCs/>
+              </w:rPr>
+              <w:t xml:space="preserve">Execute stored procedure for a give date range, filtering for </w:t>
+            </w:r>
+            <w:proofErr w:type="gramStart"/>
+            <w:r>
+              <w:rPr>
+                <w:rFonts w:asciiTheme="minorHAnsi" w:hAnsiTheme="minorHAnsi"/>
+                <w:bCs/>
+              </w:rPr>
+              <w:t>Chester(</w:t>
+            </w:r>
+            <w:proofErr w:type="gramEnd"/>
+            <w:r>
+              <w:rPr>
+                <w:rFonts w:asciiTheme="minorHAnsi" w:hAnsiTheme="minorHAnsi"/>
+                <w:bCs/>
+              </w:rPr>
+              <w:t>4)</w:t>
+            </w:r>
+            <w:r>
+              <w:rPr>
+                <w:rFonts w:asciiTheme="minorHAnsi" w:hAnsiTheme="minorHAnsi"/>
+                <w:bCs/>
+              </w:rPr>
+              <w:t xml:space="preserve"> and ‘Pending </w:t>
+            </w:r>
+            <w:r>
+              <w:rPr>
+                <w:rFonts w:asciiTheme="minorHAnsi" w:hAnsiTheme="minorHAnsi"/>
+                <w:bCs/>
+              </w:rPr>
+              <w:t>Supervisor Review</w:t>
+            </w:r>
+            <w:r>
+              <w:rPr>
+                <w:rFonts w:asciiTheme="minorHAnsi" w:hAnsiTheme="minorHAnsi"/>
+                <w:bCs/>
+              </w:rPr>
+              <w:t>’.</w:t>
+            </w:r>
+          </w:p>
+          <w:p>
+            <w:pPr>
+              <w:overflowPunct/>
+              <w:textAlignment w:val="auto"/>
+              <w:rPr>
+                <w:rFonts w:ascii="Courier New" w:hAnsi="Courier New" w:cs="Courier New"/>
+                <w:noProof/>
+                <w:color w:val="0000FF"/>
+              </w:rPr>
+            </w:pPr>
+          </w:p>
+          <w:p>
+            <w:pPr>
+              <w:overflowPunct/>
+              <w:textAlignment w:val="auto"/>
+              <w:rPr>
+                <w:rFonts w:ascii="Courier New" w:hAnsi="Courier New" w:cs="Courier New"/>
+                <w:noProof/>
+                <w:color w:val="0000FF"/>
+              </w:rPr>
+            </w:pPr>
+            <w:r>
+              <w:rPr>
+                <w:rFonts w:ascii="Courier New" w:hAnsi="Courier New" w:cs="Courier New"/>
+                <w:noProof/>
+                <w:color w:val="0000FF"/>
+              </w:rPr>
+              <w:t>DECLARE</w:t>
+            </w:r>
+            <w:r>
+              <w:rPr>
+                <w:rFonts w:ascii="Courier New" w:hAnsi="Courier New" w:cs="Courier New"/>
+                <w:noProof/>
+              </w:rPr>
+              <w:t xml:space="preserve">     @return_value </w:t>
+            </w:r>
+            <w:r>
+              <w:rPr>
+                <w:rFonts w:ascii="Courier New" w:hAnsi="Courier New" w:cs="Courier New"/>
+                <w:noProof/>
+                <w:color w:val="0000FF"/>
+              </w:rPr>
+              <w:t>int</w:t>
+            </w:r>
+          </w:p>
+          <w:p>
+            <w:pPr>
+              <w:overflowPunct/>
+              <w:textAlignment w:val="auto"/>
+              <w:rPr>
+                <w:rFonts w:ascii="Courier New" w:hAnsi="Courier New" w:cs="Courier New"/>
+                <w:noProof/>
+              </w:rPr>
+            </w:pPr>
+            <w:r>
+              <w:rPr>
+                <w:rFonts w:ascii="Courier New" w:hAnsi="Courier New" w:cs="Courier New"/>
+                <w:noProof/>
+                <w:color w:val="0000FF"/>
+              </w:rPr>
+              <w:t>EXEC</w:t>
+            </w:r>
+            <w:r>
+              <w:rPr>
+                <w:rFonts w:ascii="Courier New" w:hAnsi="Courier New" w:cs="Courier New"/>
+                <w:noProof/>
+              </w:rPr>
+              <w:t xml:space="preserve">  @return_value </w:t>
+            </w:r>
+            <w:r>
+              <w:rPr>
+                <w:rFonts w:ascii="Courier New" w:hAnsi="Courier New" w:cs="Courier New"/>
+                <w:noProof/>
+                <w:color w:val="808080"/>
+              </w:rPr>
+              <w:t>=</w:t>
+            </w:r>
+            <w:r>
+              <w:rPr>
+                <w:rFonts w:ascii="Courier New" w:hAnsi="Courier New" w:cs="Courier New"/>
+                <w:noProof/>
+              </w:rPr>
+              <w:t xml:space="preserve"> [EC]</w:t>
+            </w:r>
+            <w:r>
+              <w:rPr>
+                <w:rFonts w:ascii="Courier New" w:hAnsi="Courier New" w:cs="Courier New"/>
+                <w:noProof/>
+                <w:color w:val="808080"/>
+              </w:rPr>
+              <w:t>.</w:t>
+            </w:r>
+            <w:r>
+              <w:rPr>
+                <w:rFonts w:ascii="Courier New" w:hAnsi="Courier New" w:cs="Courier New"/>
+                <w:noProof/>
+              </w:rPr>
+              <w:t>[sp_SelectFrom_Coaching_Log_Historical_Export]</w:t>
+            </w:r>
+          </w:p>
+          <w:p>
+            <w:pPr>
+              <w:overflowPunct/>
+              <w:textAlignment w:val="auto"/>
+              <w:rPr>
+                <w:rFonts w:ascii="Courier New" w:hAnsi="Courier New" w:cs="Courier New"/>
+                <w:noProof/>
+                <w:color w:val="808080"/>
+              </w:rPr>
+            </w:pPr>
+            <w:r>
+              <w:rPr>
+                <w:rFonts w:ascii="Courier New" w:hAnsi="Courier New" w:cs="Courier New"/>
+                <w:noProof/>
+                <w:color w:val="0000FF"/>
+              </w:rPr>
+              <w:t xml:space="preserve">            </w:t>
+            </w:r>
+            <w:r>
+              <w:rPr>
+                <w:rFonts w:ascii="Courier New" w:hAnsi="Courier New" w:cs="Courier New"/>
+                <w:noProof/>
+              </w:rPr>
+              <w:t xml:space="preserve">@strSourcein </w:t>
+            </w:r>
+            <w:r>
+              <w:rPr>
+                <w:rFonts w:ascii="Courier New" w:hAnsi="Courier New" w:cs="Courier New"/>
+                <w:noProof/>
+                <w:color w:val="808080"/>
+              </w:rPr>
+              <w:t>=</w:t>
+            </w:r>
+            <w:r>
+              <w:rPr>
+                <w:rFonts w:ascii="Courier New" w:hAnsi="Courier New" w:cs="Courier New"/>
+                <w:noProof/>
+              </w:rPr>
+              <w:t xml:space="preserve"> </w:t>
+            </w:r>
+            <w:r>
+              <w:rPr>
+                <w:rFonts w:ascii="Courier New" w:hAnsi="Courier New" w:cs="Courier New"/>
+                <w:noProof/>
+                <w:color w:val="FF0000"/>
+              </w:rPr>
+              <w:t>N'%'</w:t>
+            </w:r>
+            <w:r>
+              <w:rPr>
+                <w:rFonts w:ascii="Courier New" w:hAnsi="Courier New" w:cs="Courier New"/>
+                <w:noProof/>
+                <w:color w:val="808080"/>
+              </w:rPr>
+              <w:t>,</w:t>
+            </w:r>
+          </w:p>
+          <w:p>
+            <w:pPr>
+              <w:overflowPunct/>
+              <w:textAlignment w:val="auto"/>
+              <w:rPr>
+                <w:rFonts w:ascii="Courier New" w:hAnsi="Courier New" w:cs="Courier New"/>
+                <w:noProof/>
+                <w:color w:val="808080"/>
+              </w:rPr>
+            </w:pPr>
+            <w:r>
+              <w:rPr>
+                <w:rFonts w:ascii="Courier New" w:hAnsi="Courier New" w:cs="Courier New"/>
+                <w:noProof/>
+              </w:rPr>
+              <w:t xml:space="preserve">            @strCSRSitein </w:t>
+            </w:r>
+            <w:r>
+              <w:rPr>
+                <w:rFonts w:ascii="Courier New" w:hAnsi="Courier New" w:cs="Courier New"/>
+                <w:noProof/>
+                <w:color w:val="808080"/>
+              </w:rPr>
+              <w:t>=</w:t>
+            </w:r>
+            <w:r>
+              <w:rPr>
+                <w:rFonts w:ascii="Courier New" w:hAnsi="Courier New" w:cs="Courier New"/>
+                <w:noProof/>
+              </w:rPr>
+              <w:t xml:space="preserve"> </w:t>
+            </w:r>
+            <w:r>
+              <w:rPr>
+                <w:rFonts w:ascii="Courier New" w:hAnsi="Courier New" w:cs="Courier New"/>
+                <w:noProof/>
+                <w:color w:val="FF0000"/>
+              </w:rPr>
+              <w:t>N'4'</w:t>
+            </w:r>
+            <w:r>
+              <w:rPr>
+                <w:rFonts w:ascii="Courier New" w:hAnsi="Courier New" w:cs="Courier New"/>
+                <w:noProof/>
+                <w:color w:val="808080"/>
+              </w:rPr>
+              <w:t>,</w:t>
+            </w:r>
+          </w:p>
+          <w:p>
+            <w:pPr>
+              <w:overflowPunct/>
+              <w:textAlignment w:val="auto"/>
+              <w:rPr>
+                <w:rFonts w:ascii="Courier New" w:hAnsi="Courier New" w:cs="Courier New"/>
+                <w:noProof/>
+                <w:color w:val="808080"/>
+              </w:rPr>
+            </w:pPr>
+            <w:r>
+              <w:rPr>
+                <w:rFonts w:ascii="Courier New" w:hAnsi="Courier New" w:cs="Courier New"/>
+                <w:noProof/>
+              </w:rPr>
+              <w:t xml:space="preserve">            @strCSRin </w:t>
+            </w:r>
+            <w:r>
+              <w:rPr>
+                <w:rFonts w:ascii="Courier New" w:hAnsi="Courier New" w:cs="Courier New"/>
+                <w:noProof/>
+                <w:color w:val="808080"/>
+              </w:rPr>
+              <w:t>=</w:t>
+            </w:r>
+            <w:r>
+              <w:rPr>
+                <w:rFonts w:ascii="Courier New" w:hAnsi="Courier New" w:cs="Courier New"/>
+                <w:noProof/>
+              </w:rPr>
+              <w:t xml:space="preserve"> </w:t>
+            </w:r>
+            <w:r>
+              <w:rPr>
+                <w:rFonts w:ascii="Courier New" w:hAnsi="Courier New" w:cs="Courier New"/>
+                <w:noProof/>
+                <w:color w:val="FF0000"/>
+              </w:rPr>
+              <w:t>N'%'</w:t>
+            </w:r>
+            <w:r>
+              <w:rPr>
+                <w:rFonts w:ascii="Courier New" w:hAnsi="Courier New" w:cs="Courier New"/>
+                <w:noProof/>
+                <w:color w:val="808080"/>
+              </w:rPr>
+              <w:t>,</w:t>
+            </w:r>
+          </w:p>
+          <w:p>
+            <w:pPr>
+              <w:overflowPunct/>
+              <w:textAlignment w:val="auto"/>
+              <w:rPr>
+                <w:rFonts w:ascii="Courier New" w:hAnsi="Courier New" w:cs="Courier New"/>
+                <w:noProof/>
+                <w:color w:val="808080"/>
+              </w:rPr>
+            </w:pPr>
+            <w:r>
+              <w:rPr>
+                <w:rFonts w:ascii="Courier New" w:hAnsi="Courier New" w:cs="Courier New"/>
+                <w:noProof/>
+              </w:rPr>
+              <w:t xml:space="preserve">            @strSUPin </w:t>
+            </w:r>
+            <w:r>
+              <w:rPr>
+                <w:rFonts w:ascii="Courier New" w:hAnsi="Courier New" w:cs="Courier New"/>
+                <w:noProof/>
+                <w:color w:val="808080"/>
+              </w:rPr>
+              <w:t>=</w:t>
+            </w:r>
+            <w:r>
+              <w:rPr>
+                <w:rFonts w:ascii="Courier New" w:hAnsi="Courier New" w:cs="Courier New"/>
+                <w:noProof/>
+              </w:rPr>
+              <w:t xml:space="preserve"> </w:t>
+            </w:r>
+            <w:r>
+              <w:rPr>
+                <w:rFonts w:ascii="Courier New" w:hAnsi="Courier New" w:cs="Courier New"/>
+                <w:noProof/>
+                <w:color w:val="FF0000"/>
+              </w:rPr>
+              <w:t>N'%'</w:t>
+            </w:r>
+            <w:r>
+              <w:rPr>
+                <w:rFonts w:ascii="Courier New" w:hAnsi="Courier New" w:cs="Courier New"/>
+                <w:noProof/>
+                <w:color w:val="808080"/>
+              </w:rPr>
+              <w:t>,</w:t>
+            </w:r>
+          </w:p>
+          <w:p>
+            <w:pPr>
+              <w:overflowPunct/>
+              <w:textAlignment w:val="auto"/>
+              <w:rPr>
+                <w:rFonts w:ascii="Courier New" w:hAnsi="Courier New" w:cs="Courier New"/>
+                <w:noProof/>
+                <w:color w:val="808080"/>
+              </w:rPr>
+            </w:pPr>
+            <w:r>
+              <w:rPr>
+                <w:rFonts w:ascii="Courier New" w:hAnsi="Courier New" w:cs="Courier New"/>
+                <w:noProof/>
+              </w:rPr>
+              <w:t xml:space="preserve">            @strMGRin </w:t>
+            </w:r>
+            <w:r>
+              <w:rPr>
+                <w:rFonts w:ascii="Courier New" w:hAnsi="Courier New" w:cs="Courier New"/>
+                <w:noProof/>
+                <w:color w:val="808080"/>
+              </w:rPr>
+              <w:t>=</w:t>
+            </w:r>
+            <w:r>
+              <w:rPr>
+                <w:rFonts w:ascii="Courier New" w:hAnsi="Courier New" w:cs="Courier New"/>
+                <w:noProof/>
+              </w:rPr>
+              <w:t xml:space="preserve"> </w:t>
+            </w:r>
+            <w:r>
+              <w:rPr>
+                <w:rFonts w:ascii="Courier New" w:hAnsi="Courier New" w:cs="Courier New"/>
+                <w:noProof/>
+                <w:color w:val="FF0000"/>
+              </w:rPr>
+              <w:t>N'%'</w:t>
+            </w:r>
+            <w:r>
+              <w:rPr>
+                <w:rFonts w:ascii="Courier New" w:hAnsi="Courier New" w:cs="Courier New"/>
+                <w:noProof/>
+                <w:color w:val="808080"/>
+              </w:rPr>
+              <w:t>,</w:t>
+            </w:r>
+          </w:p>
+          <w:p>
+            <w:pPr>
+              <w:overflowPunct/>
+              <w:textAlignment w:val="auto"/>
+              <w:rPr>
+                <w:rFonts w:ascii="Courier New" w:hAnsi="Courier New" w:cs="Courier New"/>
+                <w:noProof/>
+                <w:color w:val="808080"/>
+              </w:rPr>
+            </w:pPr>
+            <w:r>
+              <w:rPr>
+                <w:rFonts w:ascii="Courier New" w:hAnsi="Courier New" w:cs="Courier New"/>
+                <w:noProof/>
+              </w:rPr>
+              <w:t xml:space="preserve">            @strSubmitterin </w:t>
+            </w:r>
+            <w:r>
+              <w:rPr>
+                <w:rFonts w:ascii="Courier New" w:hAnsi="Courier New" w:cs="Courier New"/>
+                <w:noProof/>
+                <w:color w:val="808080"/>
+              </w:rPr>
+              <w:t>=</w:t>
+            </w:r>
+            <w:r>
+              <w:rPr>
+                <w:rFonts w:ascii="Courier New" w:hAnsi="Courier New" w:cs="Courier New"/>
+                <w:noProof/>
+              </w:rPr>
+              <w:t xml:space="preserve"> </w:t>
+            </w:r>
+            <w:r>
+              <w:rPr>
+                <w:rFonts w:ascii="Courier New" w:hAnsi="Courier New" w:cs="Courier New"/>
+                <w:noProof/>
+                <w:color w:val="FF0000"/>
+              </w:rPr>
+              <w:t>N'%'</w:t>
+            </w:r>
+            <w:r>
+              <w:rPr>
+                <w:rFonts w:ascii="Courier New" w:hAnsi="Courier New" w:cs="Courier New"/>
+                <w:noProof/>
+                <w:color w:val="808080"/>
+              </w:rPr>
+              <w:t>,</w:t>
+            </w:r>
+          </w:p>
+          <w:p>
+            <w:pPr>
+              <w:overflowPunct/>
+              <w:textAlignment w:val="auto"/>
+              <w:rPr>
+                <w:rFonts w:ascii="Courier New" w:hAnsi="Courier New" w:cs="Courier New"/>
+                <w:noProof/>
+                <w:color w:val="808080"/>
+              </w:rPr>
+            </w:pPr>
+            <w:r>
+              <w:rPr>
+                <w:rFonts w:ascii="Courier New" w:hAnsi="Courier New" w:cs="Courier New"/>
+                <w:noProof/>
+              </w:rPr>
+              <w:t xml:space="preserve">            @strSDatein </w:t>
+            </w:r>
+            <w:r>
+              <w:rPr>
+                <w:rFonts w:ascii="Courier New" w:hAnsi="Courier New" w:cs="Courier New"/>
+                <w:noProof/>
+                <w:color w:val="808080"/>
+              </w:rPr>
+              <w:t>=</w:t>
+            </w:r>
+            <w:r>
+              <w:rPr>
+                <w:rFonts w:ascii="Courier New" w:hAnsi="Courier New" w:cs="Courier New"/>
+                <w:noProof/>
+              </w:rPr>
+              <w:t xml:space="preserve"> </w:t>
+            </w:r>
+            <w:r>
+              <w:rPr>
+                <w:rFonts w:ascii="Courier New" w:hAnsi="Courier New" w:cs="Courier New"/>
+                <w:noProof/>
+                <w:color w:val="FF0000"/>
+              </w:rPr>
+              <w:t>N'01/01/2015'</w:t>
+            </w:r>
+            <w:r>
+              <w:rPr>
+                <w:rFonts w:ascii="Courier New" w:hAnsi="Courier New" w:cs="Courier New"/>
+                <w:noProof/>
+                <w:color w:val="808080"/>
+              </w:rPr>
+              <w:t>,</w:t>
+            </w:r>
+          </w:p>
+          <w:p>
+            <w:pPr>
+              <w:overflowPunct/>
+              <w:textAlignment w:val="auto"/>
+              <w:rPr>
+                <w:rFonts w:ascii="Courier New" w:hAnsi="Courier New" w:cs="Courier New"/>
+                <w:noProof/>
+                <w:color w:val="808080"/>
+              </w:rPr>
+            </w:pPr>
+            <w:r>
+              <w:rPr>
+                <w:rFonts w:ascii="Courier New" w:hAnsi="Courier New" w:cs="Courier New"/>
+                <w:noProof/>
+              </w:rPr>
+              <w:t xml:space="preserve">            @strEDatein </w:t>
+            </w:r>
+            <w:r>
+              <w:rPr>
+                <w:rFonts w:ascii="Courier New" w:hAnsi="Courier New" w:cs="Courier New"/>
+                <w:noProof/>
+                <w:color w:val="808080"/>
+              </w:rPr>
+              <w:t>=</w:t>
+            </w:r>
+            <w:r>
+              <w:rPr>
+                <w:rFonts w:ascii="Courier New" w:hAnsi="Courier New" w:cs="Courier New"/>
+                <w:noProof/>
+              </w:rPr>
+              <w:t xml:space="preserve"> </w:t>
+            </w:r>
+            <w:r>
+              <w:rPr>
+                <w:rFonts w:ascii="Courier New" w:hAnsi="Courier New" w:cs="Courier New"/>
+                <w:noProof/>
+                <w:color w:val="FF0000"/>
+              </w:rPr>
+              <w:t>N'06/5/2015'</w:t>
+            </w:r>
+            <w:r>
+              <w:rPr>
+                <w:rFonts w:ascii="Courier New" w:hAnsi="Courier New" w:cs="Courier New"/>
+                <w:noProof/>
+                <w:color w:val="808080"/>
+              </w:rPr>
+              <w:t>,</w:t>
+            </w:r>
+          </w:p>
+          <w:p>
+            <w:pPr>
+              <w:overflowPunct/>
+              <w:textAlignment w:val="auto"/>
+              <w:rPr>
+                <w:rFonts w:ascii="Courier New" w:hAnsi="Courier New" w:cs="Courier New"/>
+                <w:noProof/>
+                <w:color w:val="808080"/>
+              </w:rPr>
+            </w:pPr>
+            <w:r>
+              <w:rPr>
+                <w:rFonts w:ascii="Courier New" w:hAnsi="Courier New" w:cs="Courier New"/>
+                <w:noProof/>
+              </w:rPr>
+              <w:t xml:space="preserve">            @strStatusin </w:t>
+            </w:r>
+            <w:r>
+              <w:rPr>
+                <w:rFonts w:ascii="Courier New" w:hAnsi="Courier New" w:cs="Courier New"/>
+                <w:noProof/>
+                <w:color w:val="808080"/>
+              </w:rPr>
+              <w:t>=</w:t>
+            </w:r>
+            <w:r>
+              <w:rPr>
+                <w:rFonts w:ascii="Courier New" w:hAnsi="Courier New" w:cs="Courier New"/>
+                <w:noProof/>
+              </w:rPr>
+              <w:t xml:space="preserve"> </w:t>
+            </w:r>
+            <w:r>
+              <w:rPr>
+                <w:rFonts w:ascii="Courier New" w:hAnsi="Courier New" w:cs="Courier New"/>
+                <w:noProof/>
+                <w:color w:val="FF0000"/>
+              </w:rPr>
+              <w:t>N'Pending Supervisor Review'</w:t>
+            </w:r>
+            <w:r>
+              <w:rPr>
+                <w:rFonts w:ascii="Courier New" w:hAnsi="Courier New" w:cs="Courier New"/>
+                <w:noProof/>
+                <w:color w:val="808080"/>
+              </w:rPr>
+              <w:t>,</w:t>
+            </w:r>
+          </w:p>
+          <w:p>
+            <w:pPr>
+              <w:overflowPunct/>
+              <w:textAlignment w:val="auto"/>
+              <w:rPr>
+                <w:rFonts w:ascii="Courier New" w:hAnsi="Courier New" w:cs="Courier New"/>
+                <w:noProof/>
+                <w:color w:val="FF0000"/>
+              </w:rPr>
+            </w:pPr>
+            <w:r>
+              <w:rPr>
+                <w:rFonts w:ascii="Courier New" w:hAnsi="Courier New" w:cs="Courier New"/>
+                <w:noProof/>
+              </w:rPr>
+              <w:t xml:space="preserve">            @strvalue </w:t>
+            </w:r>
+            <w:r>
+              <w:rPr>
+                <w:rFonts w:ascii="Courier New" w:hAnsi="Courier New" w:cs="Courier New"/>
+                <w:noProof/>
+                <w:color w:val="808080"/>
+              </w:rPr>
+              <w:t>=</w:t>
+            </w:r>
+            <w:r>
+              <w:rPr>
+                <w:rFonts w:ascii="Courier New" w:hAnsi="Courier New" w:cs="Courier New"/>
+                <w:noProof/>
+              </w:rPr>
+              <w:t xml:space="preserve"> </w:t>
+            </w:r>
+            <w:r>
+              <w:rPr>
+                <w:rFonts w:ascii="Courier New" w:hAnsi="Courier New" w:cs="Courier New"/>
+                <w:noProof/>
+                <w:color w:val="FF0000"/>
+              </w:rPr>
+              <w:t>N'%'</w:t>
+            </w:r>
+          </w:p>
+          <w:p>
+            <w:pPr>
+              <w:overflowPunct/>
+              <w:textAlignment w:val="auto"/>
+              <w:rPr>
+                <w:rFonts w:ascii="Courier New" w:hAnsi="Courier New" w:cs="Courier New"/>
+                <w:noProof/>
+              </w:rPr>
+            </w:pPr>
+            <w:r>
+              <w:rPr>
+                <w:rFonts w:ascii="Courier New" w:hAnsi="Courier New" w:cs="Courier New"/>
+                <w:noProof/>
+              </w:rPr>
+              <w:t xml:space="preserve"> </w:t>
+            </w:r>
+          </w:p>
+          <w:p>
+            <w:pPr>
+              <w:overflowPunct/>
+              <w:textAlignment w:val="auto"/>
+              <w:rPr>
+                <w:rFonts w:ascii="Courier New" w:hAnsi="Courier New" w:cs="Courier New"/>
+                <w:noProof/>
+              </w:rPr>
+            </w:pPr>
+            <w:r>
+              <w:rPr>
+                <w:rFonts w:ascii="Courier New" w:hAnsi="Courier New" w:cs="Courier New"/>
+                <w:noProof/>
+                <w:color w:val="0000FF"/>
+              </w:rPr>
+              <w:t>SELECT</w:t>
+            </w:r>
+            <w:r>
+              <w:rPr>
+                <w:rFonts w:ascii="Courier New" w:hAnsi="Courier New" w:cs="Courier New"/>
+                <w:noProof/>
+              </w:rPr>
+              <w:t xml:space="preserve">      </w:t>
+            </w:r>
+            <w:r>
+              <w:rPr>
+                <w:rFonts w:ascii="Courier New" w:hAnsi="Courier New" w:cs="Courier New"/>
+                <w:noProof/>
+                <w:color w:val="FF0000"/>
+              </w:rPr>
+              <w:t>'Return Value'</w:t>
+            </w:r>
+            <w:r>
+              <w:rPr>
+                <w:rFonts w:ascii="Courier New" w:hAnsi="Courier New" w:cs="Courier New"/>
+                <w:noProof/>
+              </w:rPr>
+              <w:t xml:space="preserve"> </w:t>
+            </w:r>
+            <w:r>
+              <w:rPr>
+                <w:rFonts w:ascii="Courier New" w:hAnsi="Courier New" w:cs="Courier New"/>
+                <w:noProof/>
+                <w:color w:val="808080"/>
+              </w:rPr>
+              <w:t>=</w:t>
+            </w:r>
+            <w:r>
+              <w:rPr>
+                <w:rFonts w:ascii="Courier New" w:hAnsi="Courier New" w:cs="Courier New"/>
+                <w:noProof/>
+              </w:rPr>
+              <w:t xml:space="preserve"> @return_value</w:t>
+            </w:r>
+          </w:p>
+          <w:p>
+            <w:pPr>
+              <w:overflowPunct/>
+              <w:textAlignment w:val="auto"/>
+              <w:rPr>
+                <w:rFonts w:ascii="Courier New" w:hAnsi="Courier New" w:cs="Courier New"/>
+                <w:noProof/>
+                <w:color w:val="0000FF"/>
+              </w:rPr>
+            </w:pPr>
+            <w:r>
+              <w:rPr>
+                <w:rFonts w:ascii="Courier New" w:hAnsi="Courier New" w:cs="Courier New"/>
+                <w:noProof/>
+                <w:color w:val="0000FF"/>
+              </w:rPr>
+              <w:t>GO</w:t>
+            </w:r>
+          </w:p>
+          <w:p>
+            <w:pPr>
+              <w:rPr>
+                <w:rFonts w:asciiTheme="minorHAnsi" w:hAnsiTheme="minorHAnsi"/>
+                <w:bCs/>
+              </w:rPr>
+            </w:pPr>
+          </w:p>
+        </w:tc>
+        <w:tc>
+          <w:tcPr>
+            <w:tcW w:w="4500" w:type="dxa"/>
+          </w:tcPr>
+          <w:p>
+            <w:pPr>
+              <w:rPr>
+                <w:rFonts w:asciiTheme="minorHAnsi" w:hAnsiTheme="minorHAnsi"/>
+                <w:bCs/>
+              </w:rPr>
+            </w:pPr>
+            <w:r>
+              <w:rPr>
+                <w:rFonts w:asciiTheme="minorHAnsi" w:hAnsiTheme="minorHAnsi"/>
+                <w:bCs/>
+              </w:rPr>
+              <w:t>322</w:t>
+            </w:r>
+            <w:r>
+              <w:rPr>
+                <w:rFonts w:asciiTheme="minorHAnsi" w:hAnsiTheme="minorHAnsi"/>
+                <w:bCs/>
+              </w:rPr>
+              <w:t xml:space="preserve"> rows </w:t>
+            </w:r>
+            <w:r>
+              <w:rPr>
+                <w:rFonts w:asciiTheme="minorHAnsi" w:hAnsiTheme="minorHAnsi"/>
+                <w:bCs/>
+              </w:rPr>
+              <w:t>exported.</w:t>
+            </w:r>
+          </w:p>
+        </w:tc>
+        <w:tc>
+          <w:tcPr>
+            <w:tcW w:w="1260" w:type="dxa"/>
+          </w:tcPr>
+          <w:p>
+            <w:pPr>
+              <w:rPr>
+                <w:rFonts w:asciiTheme="minorHAnsi" w:hAnsiTheme="minorHAnsi"/>
+                <w:bCs/>
+              </w:rPr>
+            </w:pPr>
+            <w:r>
+              <w:rPr>
+                <w:rFonts w:asciiTheme="minorHAnsi" w:hAnsiTheme="minorHAnsi"/>
+                <w:bCs/>
+              </w:rPr>
+              <w:t>P</w:t>
+            </w:r>
+          </w:p>
+        </w:tc>
+        <w:tc>
+          <w:tcPr>
+            <w:tcW w:w="2880" w:type="dxa"/>
+          </w:tcPr>
+          <w:p>
+            <w:pPr>
+              <w:rPr>
+                <w:i/>
+              </w:rPr>
+            </w:pPr>
+          </w:p>
+        </w:tc>
+      </w:tr>
+    </w:tbl>
+    <w:p>
+      <w:r>
+        <w:t xml:space="preserve">      </w:t>
+      </w:r>
+    </w:p>
+    <w:p/>
     <w:sectPr>
       <w:headerReference w:type="default" r:id="rId9"/>
       <w:footerReference w:type="default" r:id="rId10"/>
@@ -2332,7 +5082,7 @@
         <w:sz w:val="18"/>
         <w:szCs w:val="18"/>
       </w:rPr>
-      <w:t>4</w:t>
+      <w:t>1</w:t>
     </w:r>
     <w:r>
       <w:rPr>
@@ -2381,7 +5131,7 @@
         <w:sz w:val="18"/>
         <w:szCs w:val="18"/>
       </w:rPr>
-      <w:t>4</w:t>
+      <w:t>8</w:t>
     </w:r>
     <w:r>
       <w:rPr>
@@ -2581,14 +5331,12 @@
       </w:rPr>
       <w:t xml:space="preserve">     CCO </w:t>
     </w:r>
-    <w:proofErr w:type="spellStart"/>
     <w:r>
       <w:rPr>
         <w:sz w:val="18"/>
       </w:rPr>
       <w:t>eCoaching</w:t>
     </w:r>
-    <w:proofErr w:type="spellEnd"/>
     <w:r>
       <w:rPr>
         <w:sz w:val="18"/>
@@ -2966,6 +5714,122 @@
     </w:lvl>
   </w:abstractNum>
   <w:abstractNum w:abstractNumId="3">
+    <w:nsid w:val="0A7C66C6"/>
+    <w:multiLevelType w:val="hybridMultilevel"/>
+    <w:tmpl w:val="792879D8"/>
+    <w:lvl w:ilvl="0" w:tplc="0409000F">
+      <w:start w:val="1"/>
+      <w:numFmt w:val="decimal"/>
+      <w:lvlText w:val="%1."/>
+      <w:lvlJc w:val="left"/>
+      <w:pPr>
+        <w:tabs>
+          <w:tab w:val="num" w:pos="720"/>
+        </w:tabs>
+        <w:ind w:left="720" w:hanging="360"/>
+      </w:pPr>
+    </w:lvl>
+    <w:lvl w:ilvl="1" w:tplc="4056895E">
+      <w:start w:val="1"/>
+      <w:numFmt w:val="decimal"/>
+      <w:lvlText w:val="%2."/>
+      <w:lvlJc w:val="left"/>
+      <w:pPr>
+        <w:tabs>
+          <w:tab w:val="num" w:pos="1440"/>
+        </w:tabs>
+        <w:ind w:left="1440" w:hanging="360"/>
+      </w:pPr>
+      <w:rPr>
+        <w:rFonts w:hint="default"/>
+      </w:rPr>
+    </w:lvl>
+    <w:lvl w:ilvl="2" w:tplc="0409001B" w:tentative="1">
+      <w:start w:val="1"/>
+      <w:numFmt w:val="lowerRoman"/>
+      <w:lvlText w:val="%3."/>
+      <w:lvlJc w:val="right"/>
+      <w:pPr>
+        <w:tabs>
+          <w:tab w:val="num" w:pos="2160"/>
+        </w:tabs>
+        <w:ind w:left="2160" w:hanging="180"/>
+      </w:pPr>
+    </w:lvl>
+    <w:lvl w:ilvl="3" w:tplc="0409000F" w:tentative="1">
+      <w:start w:val="1"/>
+      <w:numFmt w:val="decimal"/>
+      <w:lvlText w:val="%4."/>
+      <w:lvlJc w:val="left"/>
+      <w:pPr>
+        <w:tabs>
+          <w:tab w:val="num" w:pos="2880"/>
+        </w:tabs>
+        <w:ind w:left="2880" w:hanging="360"/>
+      </w:pPr>
+    </w:lvl>
+    <w:lvl w:ilvl="4" w:tplc="04090019" w:tentative="1">
+      <w:start w:val="1"/>
+      <w:numFmt w:val="lowerLetter"/>
+      <w:lvlText w:val="%5."/>
+      <w:lvlJc w:val="left"/>
+      <w:pPr>
+        <w:tabs>
+          <w:tab w:val="num" w:pos="3600"/>
+        </w:tabs>
+        <w:ind w:left="3600" w:hanging="360"/>
+      </w:pPr>
+    </w:lvl>
+    <w:lvl w:ilvl="5" w:tplc="0409001B" w:tentative="1">
+      <w:start w:val="1"/>
+      <w:numFmt w:val="lowerRoman"/>
+      <w:lvlText w:val="%6."/>
+      <w:lvlJc w:val="right"/>
+      <w:pPr>
+        <w:tabs>
+          <w:tab w:val="num" w:pos="4320"/>
+        </w:tabs>
+        <w:ind w:left="4320" w:hanging="180"/>
+      </w:pPr>
+    </w:lvl>
+    <w:lvl w:ilvl="6" w:tplc="0409000F" w:tentative="1">
+      <w:start w:val="1"/>
+      <w:numFmt w:val="decimal"/>
+      <w:lvlText w:val="%7."/>
+      <w:lvlJc w:val="left"/>
+      <w:pPr>
+        <w:tabs>
+          <w:tab w:val="num" w:pos="5040"/>
+        </w:tabs>
+        <w:ind w:left="5040" w:hanging="360"/>
+      </w:pPr>
+    </w:lvl>
+    <w:lvl w:ilvl="7" w:tplc="04090019" w:tentative="1">
+      <w:start w:val="1"/>
+      <w:numFmt w:val="lowerLetter"/>
+      <w:lvlText w:val="%8."/>
+      <w:lvlJc w:val="left"/>
+      <w:pPr>
+        <w:tabs>
+          <w:tab w:val="num" w:pos="5760"/>
+        </w:tabs>
+        <w:ind w:left="5760" w:hanging="360"/>
+      </w:pPr>
+    </w:lvl>
+    <w:lvl w:ilvl="8" w:tplc="0409001B" w:tentative="1">
+      <w:start w:val="1"/>
+      <w:numFmt w:val="lowerRoman"/>
+      <w:lvlText w:val="%9."/>
+      <w:lvlJc w:val="right"/>
+      <w:pPr>
+        <w:tabs>
+          <w:tab w:val="num" w:pos="6480"/>
+        </w:tabs>
+        <w:ind w:left="6480" w:hanging="180"/>
+      </w:pPr>
+    </w:lvl>
+  </w:abstractNum>
+  <w:abstractNum w:abstractNumId="4">
     <w:nsid w:val="123B0AB5"/>
     <w:multiLevelType w:val="hybridMultilevel"/>
     <w:tmpl w:val="209EBA04"/>
@@ -3081,7 +5945,7 @@
       </w:pPr>
     </w:lvl>
   </w:abstractNum>
-  <w:abstractNum w:abstractNumId="4">
+  <w:abstractNum w:abstractNumId="5">
     <w:nsid w:val="175E2551"/>
     <w:multiLevelType w:val="hybridMultilevel"/>
     <w:tmpl w:val="48D81DDE"/>
@@ -3197,7 +6061,7 @@
       </w:pPr>
     </w:lvl>
   </w:abstractNum>
-  <w:abstractNum w:abstractNumId="5">
+  <w:abstractNum w:abstractNumId="6">
     <w:nsid w:val="1DA86DA7"/>
     <w:multiLevelType w:val="hybridMultilevel"/>
     <w:tmpl w:val="F858F03C"/>
@@ -3310,7 +6174,7 @@
       </w:rPr>
     </w:lvl>
   </w:abstractNum>
-  <w:abstractNum w:abstractNumId="6">
+  <w:abstractNum w:abstractNumId="7">
     <w:nsid w:val="1DAB52F7"/>
     <w:multiLevelType w:val="hybridMultilevel"/>
     <w:tmpl w:val="70BC3930"/>
@@ -3426,7 +6290,7 @@
       </w:pPr>
     </w:lvl>
   </w:abstractNum>
-  <w:abstractNum w:abstractNumId="7">
+  <w:abstractNum w:abstractNumId="8">
     <w:nsid w:val="1E636C2A"/>
     <w:multiLevelType w:val="hybridMultilevel"/>
     <w:tmpl w:val="A4BA18DE"/>
@@ -3542,7 +6406,7 @@
       </w:pPr>
     </w:lvl>
   </w:abstractNum>
-  <w:abstractNum w:abstractNumId="8">
+  <w:abstractNum w:abstractNumId="9">
     <w:nsid w:val="21C1327E"/>
     <w:multiLevelType w:val="hybridMultilevel"/>
     <w:tmpl w:val="70F4D7B8"/>
@@ -3655,7 +6519,7 @@
       </w:rPr>
     </w:lvl>
   </w:abstractNum>
-  <w:abstractNum w:abstractNumId="9">
+  <w:abstractNum w:abstractNumId="10">
     <w:nsid w:val="227D4255"/>
     <w:multiLevelType w:val="hybridMultilevel"/>
     <w:tmpl w:val="CB3E8686"/>
@@ -3771,7 +6635,7 @@
       </w:pPr>
     </w:lvl>
   </w:abstractNum>
-  <w:abstractNum w:abstractNumId="10">
+  <w:abstractNum w:abstractNumId="11">
     <w:nsid w:val="277907CB"/>
     <w:multiLevelType w:val="hybridMultilevel"/>
     <w:tmpl w:val="209EBA04"/>
@@ -3887,7 +6751,7 @@
       </w:pPr>
     </w:lvl>
   </w:abstractNum>
-  <w:abstractNum w:abstractNumId="11">
+  <w:abstractNum w:abstractNumId="12">
     <w:nsid w:val="29BC4778"/>
     <w:multiLevelType w:val="hybridMultilevel"/>
     <w:tmpl w:val="CC626BDC"/>
@@ -4000,7 +6864,7 @@
       </w:rPr>
     </w:lvl>
   </w:abstractNum>
-  <w:abstractNum w:abstractNumId="12">
+  <w:abstractNum w:abstractNumId="13">
     <w:nsid w:val="2B867F2A"/>
     <w:multiLevelType w:val="hybridMultilevel"/>
     <w:tmpl w:val="23A49C0E"/>
@@ -4116,7 +6980,7 @@
       </w:pPr>
     </w:lvl>
   </w:abstractNum>
-  <w:abstractNum w:abstractNumId="13">
+  <w:abstractNum w:abstractNumId="14">
     <w:nsid w:val="2C14256A"/>
     <w:multiLevelType w:val="hybridMultilevel"/>
     <w:tmpl w:val="1C2C2C8A"/>
@@ -4232,7 +7096,7 @@
       </w:pPr>
     </w:lvl>
   </w:abstractNum>
-  <w:abstractNum w:abstractNumId="14">
+  <w:abstractNum w:abstractNumId="15">
     <w:nsid w:val="2DAA2076"/>
     <w:multiLevelType w:val="hybridMultilevel"/>
     <w:tmpl w:val="3AA8A74C"/>
@@ -4348,7 +7212,7 @@
       </w:pPr>
     </w:lvl>
   </w:abstractNum>
-  <w:abstractNum w:abstractNumId="15">
+  <w:abstractNum w:abstractNumId="16">
     <w:nsid w:val="2E442F27"/>
     <w:multiLevelType w:val="hybridMultilevel"/>
     <w:tmpl w:val="C3DC4A78"/>
@@ -4464,7 +7328,7 @@
       </w:pPr>
     </w:lvl>
   </w:abstractNum>
-  <w:abstractNum w:abstractNumId="16">
+  <w:abstractNum w:abstractNumId="17">
     <w:nsid w:val="2E7751EA"/>
     <w:multiLevelType w:val="hybridMultilevel"/>
     <w:tmpl w:val="3E607994"/>
@@ -4580,7 +7444,7 @@
       </w:pPr>
     </w:lvl>
   </w:abstractNum>
-  <w:abstractNum w:abstractNumId="17">
+  <w:abstractNum w:abstractNumId="18">
     <w:nsid w:val="31072651"/>
     <w:multiLevelType w:val="hybridMultilevel"/>
     <w:tmpl w:val="4A145F5A"/>
@@ -4693,7 +7557,7 @@
       </w:rPr>
     </w:lvl>
   </w:abstractNum>
-  <w:abstractNum w:abstractNumId="18">
+  <w:abstractNum w:abstractNumId="19">
     <w:nsid w:val="342954EB"/>
     <w:multiLevelType w:val="hybridMultilevel"/>
     <w:tmpl w:val="F55441F0"/>
@@ -4809,7 +7673,7 @@
       </w:pPr>
     </w:lvl>
   </w:abstractNum>
-  <w:abstractNum w:abstractNumId="19">
+  <w:abstractNum w:abstractNumId="20">
     <w:nsid w:val="36B45997"/>
     <w:multiLevelType w:val="hybridMultilevel"/>
     <w:tmpl w:val="B8004F92"/>
@@ -4898,10 +7762,10 @@
       </w:pPr>
     </w:lvl>
   </w:abstractNum>
-  <w:abstractNum w:abstractNumId="20">
+  <w:abstractNum w:abstractNumId="21">
     <w:nsid w:val="388921D8"/>
     <w:multiLevelType w:val="hybridMultilevel"/>
-    <w:tmpl w:val="792879D8"/>
+    <w:tmpl w:val="051EB0EA"/>
     <w:lvl w:ilvl="0" w:tplc="0409000F">
       <w:start w:val="1"/>
       <w:numFmt w:val="decimal"/>
@@ -5014,7 +7878,7 @@
       </w:pPr>
     </w:lvl>
   </w:abstractNum>
-  <w:abstractNum w:abstractNumId="21">
+  <w:abstractNum w:abstractNumId="22">
     <w:nsid w:val="39646918"/>
     <w:multiLevelType w:val="hybridMultilevel"/>
     <w:tmpl w:val="74B2488A"/>
@@ -5130,7 +7994,7 @@
       </w:pPr>
     </w:lvl>
   </w:abstractNum>
-  <w:abstractNum w:abstractNumId="22">
+  <w:abstractNum w:abstractNumId="23">
     <w:nsid w:val="3A2C7895"/>
     <w:multiLevelType w:val="hybridMultilevel"/>
     <w:tmpl w:val="F4C85492"/>
@@ -5243,7 +8107,7 @@
       </w:rPr>
     </w:lvl>
   </w:abstractNum>
-  <w:abstractNum w:abstractNumId="23">
+  <w:abstractNum w:abstractNumId="24">
     <w:nsid w:val="3BA4400E"/>
     <w:multiLevelType w:val="hybridMultilevel"/>
     <w:tmpl w:val="CB3E8686"/>
@@ -5359,7 +8223,7 @@
       </w:pPr>
     </w:lvl>
   </w:abstractNum>
-  <w:abstractNum w:abstractNumId="24">
+  <w:abstractNum w:abstractNumId="25">
     <w:nsid w:val="41B45FD5"/>
     <w:multiLevelType w:val="hybridMultilevel"/>
     <w:tmpl w:val="63B45680"/>
@@ -5475,7 +8339,7 @@
       </w:pPr>
     </w:lvl>
   </w:abstractNum>
-  <w:abstractNum w:abstractNumId="25">
+  <w:abstractNum w:abstractNumId="26">
     <w:nsid w:val="46F97645"/>
     <w:multiLevelType w:val="hybridMultilevel"/>
     <w:tmpl w:val="209EBA04"/>
@@ -5591,7 +8455,7 @@
       </w:pPr>
     </w:lvl>
   </w:abstractNum>
-  <w:abstractNum w:abstractNumId="26">
+  <w:abstractNum w:abstractNumId="27">
     <w:nsid w:val="4C9B20E6"/>
     <w:multiLevelType w:val="hybridMultilevel"/>
     <w:tmpl w:val="126AE5BC"/>
@@ -5703,7 +8567,7 @@
       </w:rPr>
     </w:lvl>
   </w:abstractNum>
-  <w:abstractNum w:abstractNumId="27">
+  <w:abstractNum w:abstractNumId="28">
     <w:nsid w:val="4E5C7770"/>
     <w:multiLevelType w:val="hybridMultilevel"/>
     <w:tmpl w:val="792879D8"/>
@@ -5819,7 +8683,7 @@
       </w:pPr>
     </w:lvl>
   </w:abstractNum>
-  <w:abstractNum w:abstractNumId="28">
+  <w:abstractNum w:abstractNumId="29">
     <w:nsid w:val="53702ED4"/>
     <w:multiLevelType w:val="hybridMultilevel"/>
     <w:tmpl w:val="3AA8A74C"/>
@@ -5935,7 +8799,7 @@
       </w:pPr>
     </w:lvl>
   </w:abstractNum>
-  <w:abstractNum w:abstractNumId="29">
+  <w:abstractNum w:abstractNumId="30">
     <w:nsid w:val="539842C9"/>
     <w:multiLevelType w:val="hybridMultilevel"/>
     <w:tmpl w:val="C74EA7BA"/>
@@ -6048,7 +8912,7 @@
       </w:rPr>
     </w:lvl>
   </w:abstractNum>
-  <w:abstractNum w:abstractNumId="30">
+  <w:abstractNum w:abstractNumId="31">
     <w:nsid w:val="5401667C"/>
     <w:multiLevelType w:val="hybridMultilevel"/>
     <w:tmpl w:val="E382842E"/>
@@ -6164,7 +9028,7 @@
       </w:pPr>
     </w:lvl>
   </w:abstractNum>
-  <w:abstractNum w:abstractNumId="31">
+  <w:abstractNum w:abstractNumId="32">
     <w:nsid w:val="549B0DE4"/>
     <w:multiLevelType w:val="hybridMultilevel"/>
     <w:tmpl w:val="48D81DDE"/>
@@ -6280,7 +9144,7 @@
       </w:pPr>
     </w:lvl>
   </w:abstractNum>
-  <w:abstractNum w:abstractNumId="32">
+  <w:abstractNum w:abstractNumId="33">
     <w:nsid w:val="56B24556"/>
     <w:multiLevelType w:val="hybridMultilevel"/>
     <w:tmpl w:val="9FD655A2"/>
@@ -6396,7 +9260,7 @@
       </w:pPr>
     </w:lvl>
   </w:abstractNum>
-  <w:abstractNum w:abstractNumId="33">
+  <w:abstractNum w:abstractNumId="34">
     <w:nsid w:val="5DE158AC"/>
     <w:multiLevelType w:val="hybridMultilevel"/>
     <w:tmpl w:val="CAEA02D2"/>
@@ -6508,7 +9372,7 @@
       </w:rPr>
     </w:lvl>
   </w:abstractNum>
-  <w:abstractNum w:abstractNumId="34">
+  <w:abstractNum w:abstractNumId="35">
     <w:nsid w:val="6173565D"/>
     <w:multiLevelType w:val="hybridMultilevel"/>
     <w:tmpl w:val="AE2EAB6E"/>
@@ -6624,7 +9488,7 @@
       </w:pPr>
     </w:lvl>
   </w:abstractNum>
-  <w:abstractNum w:abstractNumId="35">
+  <w:abstractNum w:abstractNumId="36">
     <w:nsid w:val="61BE7D53"/>
     <w:multiLevelType w:val="hybridMultilevel"/>
     <w:tmpl w:val="792879D8"/>
@@ -6740,7 +9604,7 @@
       </w:pPr>
     </w:lvl>
   </w:abstractNum>
-  <w:abstractNum w:abstractNumId="36">
+  <w:abstractNum w:abstractNumId="37">
     <w:nsid w:val="685F4D90"/>
     <w:multiLevelType w:val="hybridMultilevel"/>
     <w:tmpl w:val="C3DC4A78"/>
@@ -6856,7 +9720,7 @@
       </w:pPr>
     </w:lvl>
   </w:abstractNum>
-  <w:abstractNum w:abstractNumId="37">
+  <w:abstractNum w:abstractNumId="38">
     <w:nsid w:val="72E4602F"/>
     <w:multiLevelType w:val="hybridMultilevel"/>
     <w:tmpl w:val="578AA676"/>
@@ -6969,7 +9833,7 @@
       </w:rPr>
     </w:lvl>
   </w:abstractNum>
-  <w:abstractNum w:abstractNumId="38">
+  <w:abstractNum w:abstractNumId="39">
     <w:nsid w:val="751865FF"/>
     <w:multiLevelType w:val="hybridMultilevel"/>
     <w:tmpl w:val="8520B256"/>
@@ -7082,7 +9946,7 @@
       </w:rPr>
     </w:lvl>
   </w:abstractNum>
-  <w:abstractNum w:abstractNumId="39">
+  <w:abstractNum w:abstractNumId="40">
     <w:nsid w:val="7772191E"/>
     <w:multiLevelType w:val="hybridMultilevel"/>
     <w:tmpl w:val="A5229042"/>
@@ -7195,7 +10059,7 @@
       </w:rPr>
     </w:lvl>
   </w:abstractNum>
-  <w:abstractNum w:abstractNumId="40">
+  <w:abstractNum w:abstractNumId="41">
     <w:nsid w:val="77C34D39"/>
     <w:multiLevelType w:val="hybridMultilevel"/>
     <w:tmpl w:val="AC8875F2"/>
@@ -7308,7 +10172,7 @@
       </w:rPr>
     </w:lvl>
   </w:abstractNum>
-  <w:abstractNum w:abstractNumId="41">
+  <w:abstractNum w:abstractNumId="42">
     <w:nsid w:val="78982537"/>
     <w:multiLevelType w:val="hybridMultilevel"/>
     <w:tmpl w:val="AAB80878"/>
@@ -7421,7 +10285,7 @@
       </w:rPr>
     </w:lvl>
   </w:abstractNum>
-  <w:abstractNum w:abstractNumId="42">
+  <w:abstractNum w:abstractNumId="43">
     <w:nsid w:val="7CA0584B"/>
     <w:multiLevelType w:val="hybridMultilevel"/>
     <w:tmpl w:val="D68A2706"/>
@@ -7534,7 +10398,7 @@
       </w:rPr>
     </w:lvl>
   </w:abstractNum>
-  <w:abstractNum w:abstractNumId="43">
+  <w:abstractNum w:abstractNumId="44">
     <w:nsid w:val="7E776907"/>
     <w:multiLevelType w:val="hybridMultilevel"/>
     <w:tmpl w:val="4BE6163E"/>
@@ -7623,7 +10487,7 @@
       </w:pPr>
     </w:lvl>
   </w:abstractNum>
-  <w:abstractNum w:abstractNumId="44">
+  <w:abstractNum w:abstractNumId="45">
     <w:nsid w:val="7F7339A7"/>
     <w:multiLevelType w:val="hybridMultilevel"/>
     <w:tmpl w:val="F9863208"/>
@@ -7737,139 +10601,142 @@
     </w:lvl>
   </w:abstractNum>
   <w:num w:numId="1">
-    <w:abstractNumId w:val="27"/>
+    <w:abstractNumId w:val="28"/>
   </w:num>
   <w:num w:numId="2">
-    <w:abstractNumId w:val="12"/>
+    <w:abstractNumId w:val="13"/>
   </w:num>
   <w:num w:numId="3">
-    <w:abstractNumId w:val="7"/>
+    <w:abstractNumId w:val="8"/>
   </w:num>
   <w:num w:numId="4">
-    <w:abstractNumId w:val="16"/>
+    <w:abstractNumId w:val="17"/>
   </w:num>
   <w:num w:numId="5">
-    <w:abstractNumId w:val="9"/>
+    <w:abstractNumId w:val="10"/>
   </w:num>
   <w:num w:numId="6">
-    <w:abstractNumId w:val="30"/>
+    <w:abstractNumId w:val="31"/>
   </w:num>
   <w:num w:numId="7">
-    <w:abstractNumId w:val="36"/>
+    <w:abstractNumId w:val="37"/>
   </w:num>
   <w:num w:numId="8">
     <w:abstractNumId w:val="2"/>
   </w:num>
   <w:num w:numId="9">
-    <w:abstractNumId w:val="17"/>
+    <w:abstractNumId w:val="18"/>
   </w:num>
   <w:num w:numId="10">
-    <w:abstractNumId w:val="24"/>
+    <w:abstractNumId w:val="25"/>
   </w:num>
   <w:num w:numId="11">
-    <w:abstractNumId w:val="28"/>
+    <w:abstractNumId w:val="29"/>
   </w:num>
   <w:num w:numId="12">
-    <w:abstractNumId w:val="13"/>
+    <w:abstractNumId w:val="14"/>
   </w:num>
   <w:num w:numId="13">
+    <w:abstractNumId w:val="7"/>
+  </w:num>
+  <w:num w:numId="14">
+    <w:abstractNumId w:val="30"/>
+  </w:num>
+  <w:num w:numId="15">
+    <w:abstractNumId w:val="40"/>
+  </w:num>
+  <w:num w:numId="16">
+    <w:abstractNumId w:val="42"/>
+  </w:num>
+  <w:num w:numId="17">
+    <w:abstractNumId w:val="43"/>
+  </w:num>
+  <w:num w:numId="18">
     <w:abstractNumId w:val="6"/>
   </w:num>
-  <w:num w:numId="14">
-    <w:abstractNumId w:val="29"/>
+  <w:num w:numId="19">
+    <w:abstractNumId w:val="45"/>
   </w:num>
-  <w:num w:numId="15">
+  <w:num w:numId="20">
     <w:abstractNumId w:val="39"/>
   </w:num>
-  <w:num w:numId="16">
-    <w:abstractNumId w:val="41"/>
+  <w:num w:numId="21">
+    <w:abstractNumId w:val="12"/>
   </w:num>
-  <w:num w:numId="17">
-    <w:abstractNumId w:val="42"/>
+  <w:num w:numId="22">
+    <w:abstractNumId w:val="34"/>
   </w:num>
-  <w:num w:numId="18">
+  <w:num w:numId="23">
+    <w:abstractNumId w:val="9"/>
+  </w:num>
+  <w:num w:numId="24">
+    <w:abstractNumId w:val="33"/>
+  </w:num>
+  <w:num w:numId="25">
+    <w:abstractNumId w:val="16"/>
+  </w:num>
+  <w:num w:numId="26">
+    <w:abstractNumId w:val="15"/>
+  </w:num>
+  <w:num w:numId="27">
+    <w:abstractNumId w:val="22"/>
+  </w:num>
+  <w:num w:numId="28">
     <w:abstractNumId w:val="5"/>
   </w:num>
-  <w:num w:numId="19">
-    <w:abstractNumId w:val="44"/>
-  </w:num>
-  <w:num w:numId="20">
-    <w:abstractNumId w:val="38"/>
-  </w:num>
-  <w:num w:numId="21">
-    <w:abstractNumId w:val="11"/>
-  </w:num>
-  <w:num w:numId="22">
-    <w:abstractNumId w:val="33"/>
-  </w:num>
-  <w:num w:numId="23">
-    <w:abstractNumId w:val="8"/>
-  </w:num>
-  <w:num w:numId="24">
+  <w:num w:numId="29">
     <w:abstractNumId w:val="32"/>
-  </w:num>
-  <w:num w:numId="25">
-    <w:abstractNumId w:val="15"/>
-  </w:num>
-  <w:num w:numId="26">
-    <w:abstractNumId w:val="14"/>
-  </w:num>
-  <w:num w:numId="27">
-    <w:abstractNumId w:val="21"/>
-  </w:num>
-  <w:num w:numId="28">
-    <w:abstractNumId w:val="4"/>
-  </w:num>
-  <w:num w:numId="29">
-    <w:abstractNumId w:val="31"/>
   </w:num>
   <w:num w:numId="30">
     <w:abstractNumId w:val="1"/>
   </w:num>
   <w:num w:numId="31">
-    <w:abstractNumId w:val="18"/>
+    <w:abstractNumId w:val="19"/>
   </w:num>
   <w:num w:numId="32">
-    <w:abstractNumId w:val="25"/>
+    <w:abstractNumId w:val="26"/>
   </w:num>
   <w:num w:numId="33">
-    <w:abstractNumId w:val="3"/>
+    <w:abstractNumId w:val="4"/>
   </w:num>
   <w:num w:numId="34">
-    <w:abstractNumId w:val="23"/>
+    <w:abstractNumId w:val="24"/>
   </w:num>
   <w:num w:numId="35">
-    <w:abstractNumId w:val="34"/>
+    <w:abstractNumId w:val="35"/>
   </w:num>
   <w:num w:numId="36">
-    <w:abstractNumId w:val="10"/>
+    <w:abstractNumId w:val="11"/>
   </w:num>
   <w:num w:numId="37">
     <w:abstractNumId w:val="0"/>
   </w:num>
   <w:num w:numId="38">
-    <w:abstractNumId w:val="22"/>
+    <w:abstractNumId w:val="23"/>
   </w:num>
   <w:num w:numId="39">
-    <w:abstractNumId w:val="40"/>
+    <w:abstractNumId w:val="41"/>
   </w:num>
   <w:num w:numId="40">
-    <w:abstractNumId w:val="37"/>
+    <w:abstractNumId w:val="38"/>
   </w:num>
   <w:num w:numId="41">
-    <w:abstractNumId w:val="26"/>
+    <w:abstractNumId w:val="27"/>
   </w:num>
   <w:num w:numId="42">
-    <w:abstractNumId w:val="19"/>
+    <w:abstractNumId w:val="20"/>
   </w:num>
   <w:num w:numId="43">
-    <w:abstractNumId w:val="43"/>
+    <w:abstractNumId w:val="44"/>
   </w:num>
   <w:num w:numId="44">
-    <w:abstractNumId w:val="20"/>
+    <w:abstractNumId w:val="21"/>
   </w:num>
   <w:num w:numId="45">
-    <w:abstractNumId w:val="35"/>
+    <w:abstractNumId w:val="36"/>
+  </w:num>
+  <w:num w:numId="46">
+    <w:abstractNumId w:val="3"/>
   </w:num>
   <w:numIdMacAtCleanup w:val="26"/>
 </w:numbering>
@@ -9689,7 +12556,7 @@
 </file>
 
 <file path=customXml/itemProps1.xml><?xml version="1.0" encoding="utf-8"?>
-<ds:datastoreItem xmlns:ds="http://schemas.openxmlformats.org/officeDocument/2006/customXml" ds:itemID="{4A987369-78B3-4A0E-9FB9-9F9A96D692D4}">
+<ds:datastoreItem xmlns:ds="http://schemas.openxmlformats.org/officeDocument/2006/customXml" ds:itemID="{C5A8BE87-8305-4A6E-A865-DB0461DF4E81}">
   <ds:schemaRefs>
     <ds:schemaRef ds:uri="http://schemas.openxmlformats.org/officeDocument/2006/bibliography"/>
   </ds:schemaRefs>

</xml_diff>